<commit_message>
modified DNS and IP address documentation for production server
</commit_message>
<xml_diff>
--- a/assignment_documentation/FINAL_UncommonSolutions_Design_Document.docx
+++ b/assignment_documentation/FINAL_UncommonSolutions_Design_Document.docx
@@ -1,6 +1,6 @@
 
 <file path=word/document.xml><?xml version="1.0" encoding="utf-8"?>
-<w:document xmlns:wpc="http://schemas.microsoft.com/office/word/2010/wordprocessingCanvas" xmlns:cx="http://schemas.microsoft.com/office/drawing/2014/chartex" xmlns:cx1="http://schemas.microsoft.com/office/drawing/2015/9/8/chartex" xmlns:cx2="http://schemas.microsoft.com/office/drawing/2015/10/21/chartex" xmlns:cx3="http://schemas.microsoft.com/office/drawing/2016/5/9/chartex" xmlns:cx4="http://schemas.microsoft.com/office/drawing/2016/5/10/chartex" xmlns:cx5="http://schemas.microsoft.com/office/drawing/2016/5/11/chartex" xmlns:cx6="http://schemas.microsoft.com/office/drawing/2016/5/12/chartex" xmlns:cx7="http://schemas.microsoft.com/office/drawing/2016/5/13/chartex" xmlns:cx8="http://schemas.microsoft.com/office/drawing/2016/5/14/chartex" xmlns:mc="http://schemas.openxmlformats.org/markup-compatibility/2006" xmlns:aink="http://schemas.microsoft.com/office/drawing/2016/ink" xmlns:am3d="http://schemas.microsoft.com/office/drawing/2017/model3d" xmlns:o="urn:schemas-microsoft-com:office:office" xmlns:r="http://schemas.openxmlformats.org/officeDocument/2006/relationships" xmlns:m="http://schemas.openxmlformats.org/officeDocument/2006/math" xmlns:v="urn:schemas-microsoft-com:vml" xmlns:wp14="http://schemas.microsoft.com/office/word/2010/wordprocessingDrawing" xmlns:wp="http://schemas.openxmlformats.org/drawingml/2006/wordprocessingDrawing" xmlns:w10="urn:schemas-microsoft-com:office:word" xmlns:w="http://schemas.openxmlformats.org/wordprocessingml/2006/main" xmlns:w14="http://schemas.microsoft.com/office/word/2010/wordml" xmlns:w15="http://schemas.microsoft.com/office/word/2012/wordml" xmlns:w16cid="http://schemas.microsoft.com/office/word/2016/wordml/cid" xmlns:w16se="http://schemas.microsoft.com/office/word/2015/wordml/symex" xmlns:wpg="http://schemas.microsoft.com/office/word/2010/wordprocessingGroup" xmlns:wpi="http://schemas.microsoft.com/office/word/2010/wordprocessingInk" xmlns:wne="http://schemas.microsoft.com/office/word/2006/wordml" xmlns:wps="http://schemas.microsoft.com/office/word/2010/wordprocessingShape" mc:Ignorable="w14 w15 w16se w16cid wp14">
+<w:document xmlns:wpc="http://schemas.microsoft.com/office/word/2010/wordprocessingCanvas" xmlns:mc="http://schemas.openxmlformats.org/markup-compatibility/2006" xmlns:o="urn:schemas-microsoft-com:office:office" xmlns:r="http://schemas.openxmlformats.org/officeDocument/2006/relationships" xmlns:m="http://schemas.openxmlformats.org/officeDocument/2006/math" xmlns:v="urn:schemas-microsoft-com:vml" xmlns:wp14="http://schemas.microsoft.com/office/word/2010/wordprocessingDrawing" xmlns:wp="http://schemas.openxmlformats.org/drawingml/2006/wordprocessingDrawing" xmlns:w10="urn:schemas-microsoft-com:office:word" xmlns:w="http://schemas.openxmlformats.org/wordprocessingml/2006/main" xmlns:w14="http://schemas.microsoft.com/office/word/2010/wordml" xmlns:wpg="http://schemas.microsoft.com/office/word/2010/wordprocessingGroup" xmlns:wpi="http://schemas.microsoft.com/office/word/2010/wordprocessingInk" xmlns:wne="http://schemas.microsoft.com/office/word/2006/wordml" xmlns:wps="http://schemas.microsoft.com/office/word/2010/wordprocessingShape" mc:Ignorable="w14 wp14">
   <w:body>
     <w:p>
       <w:pPr>
@@ -594,8 +594,8 @@
         <w:tblLook w:val="01E0" w:firstRow="1" w:lastRow="1" w:firstColumn="1" w:lastColumn="1" w:noHBand="0" w:noVBand="0"/>
       </w:tblPr>
       <w:tblGrid>
-        <w:gridCol w:w="2495"/>
-        <w:gridCol w:w="6747"/>
+        <w:gridCol w:w="2520"/>
+        <w:gridCol w:w="6856"/>
       </w:tblGrid>
       <w:tr>
         <w:trPr>
@@ -4496,6 +4496,7 @@
           <w:sz w:val="20"/>
           <w:szCs w:val="20"/>
         </w:rPr>
+        <w:lastRenderedPageBreak/>
         <w:br w:type="page"/>
       </w:r>
     </w:p>
@@ -4624,40 +4625,49 @@
           <w:sz w:val="20"/>
           <w:szCs w:val="20"/>
         </w:rPr>
-        <w:t>The application uses Apache version 2.4.29 as a web server and is installed on the EC2 T2 instance and uses Ubuntu 18.04 as an operating system.  All source code including the user interface and API will be on the apache server.  The application uses a MySQL database installed on an RDS instance to house all the application data.  To access the application the client or admin client simply connects to the EC2 instance currently located at “</w:t>
-      </w:r>
-      <w:r>
-        <w:rPr>
-          <w:rFonts w:ascii="Verdana" w:hAnsi="Verdana"/>
+        <w:t>The application uses Apache version 2.4.29 as a web server and is installed on t</w:t>
+      </w:r>
+      <w:bookmarkStart w:id="36" w:name="_GoBack"/>
+      <w:bookmarkEnd w:id="36"/>
+      <w:r>
+        <w:rPr>
+          <w:rFonts w:ascii="Verdana" w:hAnsi="Verdana"/>
+          <w:sz w:val="20"/>
+          <w:szCs w:val="20"/>
+        </w:rPr>
+        <w:t>he EC2 T2 instance and uses Ubuntu 18.04 as an operating system.  All source code including the user interface and API will be on the apache server.  The application uses a MySQL database installed on an RDS instance to house all the application data.  To access the application the client or admin client simply connects to the EC2 instance currently located at “</w:t>
+      </w:r>
+      <w:r>
+        <w:rPr>
+          <w:rFonts w:ascii="Verdana" w:hAnsi="Verdana" w:cs="Arial"/>
           <w:b/>
-          <w:bCs/>
+          <w:color w:val="000000" w:themeColor="text1"/>
+          <w:sz w:val="20"/>
+          <w:szCs w:val="20"/>
+          <w:u w:val="single"/>
+          <w:shd w:val="clear" w:color="auto" w:fill="FFFFFF"/>
+        </w:rPr>
+        <w:t>ec2-3-81-54-213.compute-1.amazonaws.com</w:t>
+      </w:r>
+      <w:r>
+        <w:rPr>
+          <w:rFonts w:ascii="Verdana" w:hAnsi="Verdana"/>
           <w:sz w:val="20"/>
           <w:szCs w:val="20"/>
           <w:highlight w:val="white"/>
+        </w:rPr>
+        <w:t>” OR “</w:t>
+      </w:r>
+      <w:r>
+        <w:rPr>
+          <w:rFonts w:ascii="Verdana" w:hAnsi="Verdana"/>
+          <w:b/>
+          <w:color w:val="000000" w:themeColor="text1"/>
+          <w:sz w:val="20"/>
+          <w:szCs w:val="20"/>
           <w:u w:val="single"/>
         </w:rPr>
-        <w:t>ec2-54-145-217-172.compute-1.amazonaws.com</w:t>
-      </w:r>
-      <w:r>
-        <w:rPr>
-          <w:rFonts w:ascii="Verdana" w:hAnsi="Verdana"/>
-          <w:sz w:val="20"/>
-          <w:szCs w:val="20"/>
-          <w:highlight w:val="white"/>
-        </w:rPr>
-        <w:t>” OR “</w:t>
-      </w:r>
-      <w:r>
-        <w:rPr>
-          <w:rFonts w:ascii="Verdana" w:hAnsi="Verdana"/>
-          <w:b/>
-          <w:bCs/>
-          <w:sz w:val="20"/>
-          <w:szCs w:val="20"/>
-          <w:highlight w:val="white"/>
-          <w:u w:val="single"/>
-        </w:rPr>
-        <w:t>54.145.217.172</w:t>
+        <w:t>3.81.54.213</w:t>
       </w:r>
       <w:r>
         <w:rPr>
@@ -4744,7 +4754,7 @@
                                           <pic:cNvPicPr/>
                                         </pic:nvPicPr>
                                         <pic:blipFill>
-                                          <a:blip r:embed="rId8"/>
+                                          <a:blip r:embed="rId9"/>
                                           <a:stretch>
                                             <a:fillRect/>
                                           </a:stretch>
@@ -4782,7 +4792,7 @@
               </wp:anchor>
             </w:drawing>
           </mc:Choice>
-          <mc:Fallback>
+          <mc:Fallback xmlns:w16se="http://schemas.microsoft.com/office/word/2015/wordml/symex" xmlns:w16cid="http://schemas.microsoft.com/office/word/2016/wordml/cid" xmlns:w15="http://schemas.microsoft.com/office/word/2012/wordml" xmlns:am3d="http://schemas.microsoft.com/office/drawing/2017/model3d" xmlns:aink="http://schemas.microsoft.com/office/drawing/2016/ink" xmlns:cx8="http://schemas.microsoft.com/office/drawing/2016/5/14/chartex" xmlns:cx7="http://schemas.microsoft.com/office/drawing/2016/5/13/chartex" xmlns:cx6="http://schemas.microsoft.com/office/drawing/2016/5/12/chartex" xmlns:cx5="http://schemas.microsoft.com/office/drawing/2016/5/11/chartex" xmlns:cx4="http://schemas.microsoft.com/office/drawing/2016/5/10/chartex" xmlns:cx3="http://schemas.microsoft.com/office/drawing/2016/5/9/chartex" xmlns:cx2="http://schemas.microsoft.com/office/drawing/2015/10/21/chartex" xmlns:cx1="http://schemas.microsoft.com/office/drawing/2015/9/8/chartex" xmlns:cx="http://schemas.microsoft.com/office/drawing/2014/chartex">
             <w:pict>
               <v:shapetype w14:anchorId="206955A7" id="_x0000_t202" coordsize="21600,21600" o:spt="202" path="m,l,21600r21600,l21600,xe">
                 <v:stroke joinstyle="miter"/>
@@ -4812,7 +4822,7 @@
                                     <pic:cNvPicPr/>
                                   </pic:nvPicPr>
                                   <pic:blipFill>
-                                    <a:blip r:embed="rId9"/>
+                                    <a:blip r:embed="rId10"/>
                                     <a:stretch>
                                       <a:fillRect/>
                                     </a:stretch>
@@ -4974,7 +4984,7 @@
           <w:szCs w:val="20"/>
         </w:rPr>
       </w:pPr>
-      <w:bookmarkStart w:id="36" w:name="_Toc24810577"/>
+      <w:bookmarkStart w:id="37" w:name="_Toc24810577"/>
       <w:r>
         <w:rPr>
           <w:rFonts w:ascii="Verdana" w:hAnsi="Verdana" w:cs="Calibri"/>
@@ -4992,7 +5002,7 @@
         </w:rPr>
         <w:t>RCHITECTURE DESIGN</w:t>
       </w:r>
-      <w:bookmarkEnd w:id="36"/>
+      <w:bookmarkEnd w:id="37"/>
       <w:r>
         <w:rPr>
           <w:rFonts w:ascii="Verdana" w:hAnsi="Verdana" w:cs="Calibri"/>
@@ -5011,7 +5021,7 @@
           <w:szCs w:val="20"/>
         </w:rPr>
       </w:pPr>
-      <w:bookmarkStart w:id="37" w:name="_Toc24810578"/>
+      <w:bookmarkStart w:id="38" w:name="_Toc24810578"/>
       <w:r>
         <w:rPr>
           <w:rFonts w:ascii="Verdana" w:hAnsi="Verdana" w:cs="Calibri"/>
@@ -5020,7 +5030,7 @@
         </w:rPr>
         <w:t>Database Design</w:t>
       </w:r>
-      <w:bookmarkEnd w:id="37"/>
+      <w:bookmarkEnd w:id="38"/>
     </w:p>
     <w:p>
       <w:pPr>
@@ -5050,7 +5060,7 @@
                     <pic:cNvPicPr/>
                   </pic:nvPicPr>
                   <pic:blipFill>
-                    <a:blip r:embed="rId10">
+                    <a:blip r:embed="rId11">
                       <a:extLst>
                         <a:ext uri="{28A0092B-C50C-407E-A947-70E740481C1C}">
                           <a14:useLocalDpi xmlns:a14="http://schemas.microsoft.com/office/drawing/2010/main" val="0"/>
@@ -5329,17 +5339,7 @@
           <w:sz w:val="20"/>
           <w:szCs w:val="20"/>
         </w:rPr>
-        <w:t>Personnel</w:t>
-      </w:r>
-      <w:bookmarkStart w:id="38" w:name="_GoBack"/>
-      <w:bookmarkEnd w:id="38"/>
-      <w:r>
-        <w:rPr>
-          <w:rFonts w:ascii="Verdana" w:hAnsi="Verdana"/>
-          <w:sz w:val="20"/>
-          <w:szCs w:val="20"/>
-        </w:rPr>
-        <w:t>Table</w:t>
+        <w:t>PersonnelTable</w:t>
       </w:r>
       <w:proofErr w:type="spellEnd"/>
       <w:r>
@@ -5400,7 +5400,7 @@
           <w:sz w:val="20"/>
           <w:szCs w:val="20"/>
         </w:rPr>
-        <w:t xml:space="preserve"> their experience and capabilities. The same table is used to store contact information for both the employees and their emergency contacts, as we will </w:t>
+        <w:t xml:space="preserve"> their experience and capabilities. The same table is used to store contact information for both the employees and their emergency </w:t>
       </w:r>
       <w:r>
         <w:rPr>
@@ -5409,6 +5409,14 @@
           <w:szCs w:val="20"/>
         </w:rPr>
         <w:lastRenderedPageBreak/>
+        <w:t xml:space="preserve">contacts, as we will </w:t>
+      </w:r>
+      <w:r>
+        <w:rPr>
+          <w:rFonts w:ascii="Verdana" w:hAnsi="Verdana"/>
+          <w:sz w:val="20"/>
+          <w:szCs w:val="20"/>
+        </w:rPr>
         <w:t>have</w:t>
       </w:r>
       <w:r>
@@ -5549,7 +5557,7 @@
                     <pic:cNvPicPr/>
                   </pic:nvPicPr>
                   <pic:blipFill>
-                    <a:blip r:embed="rId11"/>
+                    <a:blip r:embed="rId12"/>
                     <a:stretch>
                       <a:fillRect/>
                     </a:stretch>
@@ -7526,7 +7534,7 @@
         </w:rPr>
         <w:t xml:space="preserve">Maryland GOV. Waterfall Templates. Retrieved from: </w:t>
       </w:r>
-      <w:hyperlink r:id="rId12" w:history="1">
+      <w:hyperlink r:id="rId13" w:history="1">
         <w:r>
           <w:rPr>
             <w:rStyle w:val="Hyperlink"/>
@@ -7559,15 +7567,25 @@
           <w:szCs w:val="20"/>
         </w:rPr>
       </w:pPr>
-      <w:r>
-        <w:rPr>
-          <w:rFonts w:ascii="Verdana" w:hAnsi="Verdana"/>
-          <w:sz w:val="20"/>
-          <w:szCs w:val="20"/>
-        </w:rPr>
-        <w:t xml:space="preserve">SDLC Forms. What is the Waterfall Software Development Life Cycle (SDLC)? Retrieved from: </w:t>
-      </w:r>
-      <w:hyperlink r:id="rId13" w:history="1">
+      <w:proofErr w:type="gramStart"/>
+      <w:r>
+        <w:rPr>
+          <w:rFonts w:ascii="Verdana" w:hAnsi="Verdana"/>
+          <w:sz w:val="20"/>
+          <w:szCs w:val="20"/>
+        </w:rPr>
+        <w:t>SDLC Forms.</w:t>
+      </w:r>
+      <w:proofErr w:type="gramEnd"/>
+      <w:r>
+        <w:rPr>
+          <w:rFonts w:ascii="Verdana" w:hAnsi="Verdana"/>
+          <w:sz w:val="20"/>
+          <w:szCs w:val="20"/>
+        </w:rPr>
+        <w:t xml:space="preserve"> What is the Waterfall Software Development Life Cycle (SDLC)? Retrieved from: </w:t>
+      </w:r>
+      <w:hyperlink r:id="rId14" w:history="1">
         <w:r>
           <w:rPr>
             <w:rStyle w:val="Hyperlink"/>
@@ -7601,6 +7619,7 @@
         </w:rPr>
       </w:pPr>
       <w:proofErr w:type="spellStart"/>
+      <w:proofErr w:type="gramStart"/>
       <w:r>
         <w:rPr>
           <w:rFonts w:ascii="Verdana" w:hAnsi="Verdana"/>
@@ -7616,9 +7635,18 @@
           <w:sz w:val="20"/>
           <w:szCs w:val="20"/>
         </w:rPr>
-        <w:t xml:space="preserve">. Technical Documentation in Software Development: Types, Best Practices, and Tools. Retrieved from: </w:t>
-      </w:r>
-      <w:hyperlink r:id="rId14" w:history="1">
+        <w:t>.</w:t>
+      </w:r>
+      <w:proofErr w:type="gramEnd"/>
+      <w:r>
+        <w:rPr>
+          <w:rFonts w:ascii="Verdana" w:hAnsi="Verdana"/>
+          <w:sz w:val="20"/>
+          <w:szCs w:val="20"/>
+        </w:rPr>
+        <w:t xml:space="preserve"> Technical Documentation in Software Development: Types, Best Practices, and Tools. Retrieved from: </w:t>
+      </w:r>
+      <w:hyperlink r:id="rId15" w:history="1">
         <w:r>
           <w:rPr>
             <w:rStyle w:val="Hyperlink"/>
@@ -7651,15 +7679,43 @@
           <w:szCs w:val="20"/>
         </w:rPr>
       </w:pPr>
-      <w:r>
-        <w:rPr>
-          <w:rFonts w:ascii="Verdana" w:hAnsi="Verdana"/>
-          <w:sz w:val="20"/>
-          <w:szCs w:val="20"/>
-        </w:rPr>
-        <w:t xml:space="preserve">Agile Modeling. Core Practices for Agile/Lean Documentation. Retrieved from: </w:t>
-      </w:r>
-      <w:hyperlink r:id="rId15" w:history="1">
+      <w:proofErr w:type="gramStart"/>
+      <w:r>
+        <w:rPr>
+          <w:rFonts w:ascii="Verdana" w:hAnsi="Verdana"/>
+          <w:sz w:val="20"/>
+          <w:szCs w:val="20"/>
+        </w:rPr>
+        <w:t>Agile Modeling.</w:t>
+      </w:r>
+      <w:proofErr w:type="gramEnd"/>
+      <w:r>
+        <w:rPr>
+          <w:rFonts w:ascii="Verdana" w:hAnsi="Verdana"/>
+          <w:sz w:val="20"/>
+          <w:szCs w:val="20"/>
+        </w:rPr>
+        <w:t xml:space="preserve"> </w:t>
+      </w:r>
+      <w:proofErr w:type="gramStart"/>
+      <w:r>
+        <w:rPr>
+          <w:rFonts w:ascii="Verdana" w:hAnsi="Verdana"/>
+          <w:sz w:val="20"/>
+          <w:szCs w:val="20"/>
+        </w:rPr>
+        <w:t>Core Practices for Agile/Lean Documentation.</w:t>
+      </w:r>
+      <w:proofErr w:type="gramEnd"/>
+      <w:r>
+        <w:rPr>
+          <w:rFonts w:ascii="Verdana" w:hAnsi="Verdana"/>
+          <w:sz w:val="20"/>
+          <w:szCs w:val="20"/>
+        </w:rPr>
+        <w:t xml:space="preserve"> Retrieved from: </w:t>
+      </w:r>
+      <w:hyperlink r:id="rId16" w:history="1">
         <w:r>
           <w:rPr>
             <w:rStyle w:val="Hyperlink"/>
@@ -7692,15 +7748,43 @@
           <w:szCs w:val="20"/>
         </w:rPr>
       </w:pPr>
-      <w:r>
-        <w:rPr>
-          <w:rFonts w:ascii="Verdana" w:hAnsi="Verdana"/>
-          <w:sz w:val="20"/>
-          <w:szCs w:val="20"/>
-        </w:rPr>
-        <w:t xml:space="preserve">Dreamcatcher. A Practical Approach for Managing Agile Technical Design. Retrieved from: </w:t>
-      </w:r>
-      <w:hyperlink r:id="rId16" w:history="1">
+      <w:proofErr w:type="gramStart"/>
+      <w:r>
+        <w:rPr>
+          <w:rFonts w:ascii="Verdana" w:hAnsi="Verdana"/>
+          <w:sz w:val="20"/>
+          <w:szCs w:val="20"/>
+        </w:rPr>
+        <w:t>Dreamcatcher.</w:t>
+      </w:r>
+      <w:proofErr w:type="gramEnd"/>
+      <w:r>
+        <w:rPr>
+          <w:rFonts w:ascii="Verdana" w:hAnsi="Verdana"/>
+          <w:sz w:val="20"/>
+          <w:szCs w:val="20"/>
+        </w:rPr>
+        <w:t xml:space="preserve"> </w:t>
+      </w:r>
+      <w:proofErr w:type="gramStart"/>
+      <w:r>
+        <w:rPr>
+          <w:rFonts w:ascii="Verdana" w:hAnsi="Verdana"/>
+          <w:sz w:val="20"/>
+          <w:szCs w:val="20"/>
+        </w:rPr>
+        <w:t>A Practical Approach for Managing Agile Technical Design.</w:t>
+      </w:r>
+      <w:proofErr w:type="gramEnd"/>
+      <w:r>
+        <w:rPr>
+          <w:rFonts w:ascii="Verdana" w:hAnsi="Verdana"/>
+          <w:sz w:val="20"/>
+          <w:szCs w:val="20"/>
+        </w:rPr>
+        <w:t xml:space="preserve"> Retrieved from: </w:t>
+      </w:r>
+      <w:hyperlink r:id="rId17" w:history="1">
         <w:r>
           <w:rPr>
             <w:rStyle w:val="Hyperlink"/>
@@ -9750,13 +9834,23 @@
                         <wps:txbx>
                           <w:txbxContent>
                             <w:p>
+                              <w:proofErr w:type="gramStart"/>
                               <w:r>
                                 <w:rPr>
                                   <w:rFonts w:eastAsia="Arial" w:cs="Arial"/>
                                   <w:b/>
                                   <w:sz w:val="17"/>
                                 </w:rPr>
-                                <w:t>Your Record</w:t>
+                                <w:t>Your</w:t>
+                              </w:r>
+                              <w:proofErr w:type="gramEnd"/>
+                              <w:r>
+                                <w:rPr>
+                                  <w:rFonts w:eastAsia="Arial" w:cs="Arial"/>
+                                  <w:b/>
+                                  <w:sz w:val="17"/>
+                                </w:rPr>
+                                <w:t xml:space="preserve"> Record</w:t>
                               </w:r>
                             </w:p>
                           </w:txbxContent>
@@ -10246,13 +10340,23 @@
                               </w:r>
                             </w:p>
                             <w:p>
+                              <w:proofErr w:type="gramStart"/>
                               <w:r>
                                 <w:rPr>
                                   <w:rFonts w:eastAsia="Arial" w:cs="Arial"/>
                                   <w:i/>
                                   <w:sz w:val="23"/>
                                 </w:rPr>
-                                <w:t>job identifier,</w:t>
+                                <w:t>job</w:t>
+                              </w:r>
+                              <w:proofErr w:type="gramEnd"/>
+                              <w:r>
+                                <w:rPr>
+                                  <w:rFonts w:eastAsia="Arial" w:cs="Arial"/>
+                                  <w:i/>
+                                  <w:sz w:val="23"/>
+                                </w:rPr>
+                                <w:t xml:space="preserve"> identifier,</w:t>
                               </w:r>
                               <w:r>
                                 <w:rPr>
@@ -10317,7 +10421,7 @@
               </wp:inline>
             </w:drawing>
           </mc:Choice>
-          <mc:Fallback>
+          <mc:Fallback xmlns:w16se="http://schemas.microsoft.com/office/word/2015/wordml/symex" xmlns:w16cid="http://schemas.microsoft.com/office/word/2016/wordml/cid" xmlns:w15="http://schemas.microsoft.com/office/word/2012/wordml" xmlns:am3d="http://schemas.microsoft.com/office/drawing/2017/model3d" xmlns:aink="http://schemas.microsoft.com/office/drawing/2016/ink" xmlns:cx8="http://schemas.microsoft.com/office/drawing/2016/5/14/chartex" xmlns:cx7="http://schemas.microsoft.com/office/drawing/2016/5/13/chartex" xmlns:cx6="http://schemas.microsoft.com/office/drawing/2016/5/12/chartex" xmlns:cx5="http://schemas.microsoft.com/office/drawing/2016/5/11/chartex" xmlns:cx4="http://schemas.microsoft.com/office/drawing/2016/5/10/chartex" xmlns:cx3="http://schemas.microsoft.com/office/drawing/2016/5/9/chartex" xmlns:cx2="http://schemas.microsoft.com/office/drawing/2015/10/21/chartex" xmlns:cx1="http://schemas.microsoft.com/office/drawing/2015/9/8/chartex" xmlns:cx="http://schemas.microsoft.com/office/drawing/2014/chartex">
             <w:pict>
               <v:group w14:anchorId="05885F59" id="Group 7" o:spid="_x0000_s1027" style="width:510.6pt;height:385.6pt;mso-position-horizontal-relative:char;mso-position-vertical-relative:line" coordsize="68306,50757" o:gfxdata="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">
                 <v:rect id="Rectangle 9" o:spid="_x0000_s1028" style="position:absolute;left:376;width:7376;height:1457;visibility:visible;mso-wrap-style:square;v-text-anchor:top" o:gfxdata="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" filled="f" stroked="f">
@@ -10761,13 +10865,23 @@
                             </w:r>
                           </w:p>
                           <w:p>
+                            <w:proofErr w:type="gramStart"/>
                             <w:r>
                               <w:rPr>
                                 <w:rFonts w:eastAsia="Arial" w:cs="Arial"/>
                                 <w:i/>
                                 <w:sz w:val="23"/>
                               </w:rPr>
-                              <w:t xml:space="preserve">job identifier, </w:t>
+                              <w:t>job</w:t>
+                            </w:r>
+                            <w:proofErr w:type="gramEnd"/>
+                            <w:r>
+                              <w:rPr>
+                                <w:rFonts w:eastAsia="Arial" w:cs="Arial"/>
+                                <w:i/>
+                                <w:sz w:val="23"/>
+                              </w:rPr>
+                              <w:t xml:space="preserve"> identifier, </w:t>
                             </w:r>
                             <w:proofErr w:type="spellStart"/>
                             <w:r>
@@ -10791,7 +10905,7 @@
               </wp:anchor>
             </w:drawing>
           </mc:Choice>
-          <mc:Fallback>
+          <mc:Fallback xmlns:w16se="http://schemas.microsoft.com/office/word/2015/wordml/symex" xmlns:w16cid="http://schemas.microsoft.com/office/word/2016/wordml/cid" xmlns:w15="http://schemas.microsoft.com/office/word/2012/wordml" xmlns:am3d="http://schemas.microsoft.com/office/drawing/2017/model3d" xmlns:aink="http://schemas.microsoft.com/office/drawing/2016/ink" xmlns:cx8="http://schemas.microsoft.com/office/drawing/2016/5/14/chartex" xmlns:cx7="http://schemas.microsoft.com/office/drawing/2016/5/13/chartex" xmlns:cx6="http://schemas.microsoft.com/office/drawing/2016/5/12/chartex" xmlns:cx5="http://schemas.microsoft.com/office/drawing/2016/5/11/chartex" xmlns:cx4="http://schemas.microsoft.com/office/drawing/2016/5/10/chartex" xmlns:cx3="http://schemas.microsoft.com/office/drawing/2016/5/9/chartex" xmlns:cx2="http://schemas.microsoft.com/office/drawing/2015/10/21/chartex" xmlns:cx1="http://schemas.microsoft.com/office/drawing/2015/9/8/chartex" xmlns:cx="http://schemas.microsoft.com/office/drawing/2014/chartex">
             <w:pict>
               <v:rect w14:anchorId="642D03A6" id="Rectangle 1037" o:spid="_x0000_s1064" style="position:absolute;left:0;text-align:left;margin-left:17.15pt;margin-top:149.95pt;width:389.9pt;height:26pt;z-index:251665408;visibility:visible;mso-wrap-style:square;mso-wrap-distance-left:9pt;mso-wrap-distance-top:0;mso-wrap-distance-right:9pt;mso-wrap-distance-bottom:0;mso-position-horizontal:absolute;mso-position-horizontal-relative:text;mso-position-vertical:absolute;mso-position-vertical-relative:text;v-text-anchor:top" o:gfxdata="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" filled="f" stroked="f">
                 <v:textbox inset="0,0,0,0">
@@ -11396,13 +11510,23 @@
                         <wps:txbx>
                           <w:txbxContent>
                             <w:p>
+                              <w:proofErr w:type="gramStart"/>
                               <w:r>
                                 <w:rPr>
                                   <w:rFonts w:eastAsia="Arial" w:cs="Arial"/>
                                   <w:b/>
                                   <w:sz w:val="17"/>
                                 </w:rPr>
-                                <w:t>Your Record</w:t>
+                                <w:t>Your</w:t>
+                              </w:r>
+                              <w:proofErr w:type="gramEnd"/>
+                              <w:r>
+                                <w:rPr>
+                                  <w:rFonts w:eastAsia="Arial" w:cs="Arial"/>
+                                  <w:b/>
+                                  <w:sz w:val="17"/>
+                                </w:rPr>
+                                <w:t xml:space="preserve"> Record</w:t>
                               </w:r>
                             </w:p>
                           </w:txbxContent>
@@ -11943,7 +12067,7 @@
               </wp:inline>
             </w:drawing>
           </mc:Choice>
-          <mc:Fallback>
+          <mc:Fallback xmlns:w16se="http://schemas.microsoft.com/office/word/2015/wordml/symex" xmlns:w16cid="http://schemas.microsoft.com/office/word/2016/wordml/cid" xmlns:w15="http://schemas.microsoft.com/office/word/2012/wordml" xmlns:am3d="http://schemas.microsoft.com/office/drawing/2017/model3d" xmlns:aink="http://schemas.microsoft.com/office/drawing/2016/ink" xmlns:cx8="http://schemas.microsoft.com/office/drawing/2016/5/14/chartex" xmlns:cx7="http://schemas.microsoft.com/office/drawing/2016/5/13/chartex" xmlns:cx6="http://schemas.microsoft.com/office/drawing/2016/5/12/chartex" xmlns:cx5="http://schemas.microsoft.com/office/drawing/2016/5/11/chartex" xmlns:cx4="http://schemas.microsoft.com/office/drawing/2016/5/10/chartex" xmlns:cx3="http://schemas.microsoft.com/office/drawing/2016/5/9/chartex" xmlns:cx2="http://schemas.microsoft.com/office/drawing/2015/10/21/chartex" xmlns:cx1="http://schemas.microsoft.com/office/drawing/2015/9/8/chartex" xmlns:cx="http://schemas.microsoft.com/office/drawing/2014/chartex">
             <w:pict>
               <v:group w14:anchorId="604CBFC2" id="Group 1205" o:spid="_x0000_s1065" style="width:473pt;height:217.25pt;mso-position-horizontal-relative:char;mso-position-vertical-relative:line" coordsize="62768,28837" o:gfxdata="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">
                 <v:shape id="Shape 48" o:spid="_x0000_s1066" style="position:absolute;top:1437;width:62106;height:27400;visibility:visible;mso-wrap-style:square;v-text-anchor:top" coordsize="6210613,2739977" o:gfxdata="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" path="m,l6210613,r,2739977l,2739977,,xe" filled="f" strokeweight=".25369mm">
@@ -17160,7 +17284,7 @@
               </wp:inline>
             </w:drawing>
           </mc:Choice>
-          <mc:Fallback>
+          <mc:Fallback xmlns:w16se="http://schemas.microsoft.com/office/word/2015/wordml/symex" xmlns:w16cid="http://schemas.microsoft.com/office/word/2016/wordml/cid" xmlns:w15="http://schemas.microsoft.com/office/word/2012/wordml" xmlns:am3d="http://schemas.microsoft.com/office/drawing/2017/model3d" xmlns:aink="http://schemas.microsoft.com/office/drawing/2016/ink" xmlns:cx8="http://schemas.microsoft.com/office/drawing/2016/5/14/chartex" xmlns:cx7="http://schemas.microsoft.com/office/drawing/2016/5/13/chartex" xmlns:cx6="http://schemas.microsoft.com/office/drawing/2016/5/12/chartex" xmlns:cx5="http://schemas.microsoft.com/office/drawing/2016/5/11/chartex" xmlns:cx4="http://schemas.microsoft.com/office/drawing/2016/5/10/chartex" xmlns:cx3="http://schemas.microsoft.com/office/drawing/2016/5/9/chartex" xmlns:cx2="http://schemas.microsoft.com/office/drawing/2015/10/21/chartex" xmlns:cx1="http://schemas.microsoft.com/office/drawing/2015/9/8/chartex" xmlns:cx="http://schemas.microsoft.com/office/drawing/2014/chartex">
             <w:pict>
               <v:group w14:anchorId="69E3E6A5" id="Group 1051" o:spid="_x0000_s1084" style="width:476.2pt;height:407.25pt;mso-position-horizontal-relative:char;mso-position-vertical-relative:line" coordsize="66079,56511" o:gfxdata="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">
                 <v:shape id="Shape 73" o:spid="_x0000_s1085" style="position:absolute;left:319;top:2139;width:65760;height:25739;visibility:visible;mso-wrap-style:square;v-text-anchor:top" coordsize="6575943,2573934" o:gfxdata="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" path="m,l6575943,r,2573934l,2573934,,xe" filled="f" strokeweight=".25369mm">
@@ -17942,10 +18066,10 @@
       </w:pPr>
     </w:p>
     <w:sectPr>
-      <w:headerReference w:type="default" r:id="rId17"/>
-      <w:footerReference w:type="default" r:id="rId18"/>
-      <w:headerReference w:type="first" r:id="rId19"/>
-      <w:footerReference w:type="first" r:id="rId20"/>
+      <w:headerReference w:type="default" r:id="rId18"/>
+      <w:footerReference w:type="default" r:id="rId19"/>
+      <w:headerReference w:type="first" r:id="rId20"/>
+      <w:footerReference w:type="first" r:id="rId21"/>
       <w:pgSz w:w="12240" w:h="15840" w:code="1"/>
       <w:pgMar w:top="1440" w:right="1440" w:bottom="1440" w:left="1440" w:header="1008" w:footer="1008" w:gutter="0"/>
       <w:cols w:space="720"/>
@@ -17957,7 +18081,7 @@
 </file>
 
 <file path=word/endnotes.xml><?xml version="1.0" encoding="utf-8"?>
-<w:endnotes xmlns:wpc="http://schemas.microsoft.com/office/word/2010/wordprocessingCanvas" xmlns:cx="http://schemas.microsoft.com/office/drawing/2014/chartex" xmlns:cx1="http://schemas.microsoft.com/office/drawing/2015/9/8/chartex" xmlns:cx2="http://schemas.microsoft.com/office/drawing/2015/10/21/chartex" xmlns:cx3="http://schemas.microsoft.com/office/drawing/2016/5/9/chartex" xmlns:cx4="http://schemas.microsoft.com/office/drawing/2016/5/10/chartex" xmlns:cx5="http://schemas.microsoft.com/office/drawing/2016/5/11/chartex" xmlns:cx6="http://schemas.microsoft.com/office/drawing/2016/5/12/chartex" xmlns:cx7="http://schemas.microsoft.com/office/drawing/2016/5/13/chartex" xmlns:cx8="http://schemas.microsoft.com/office/drawing/2016/5/14/chartex" xmlns:mc="http://schemas.openxmlformats.org/markup-compatibility/2006" xmlns:aink="http://schemas.microsoft.com/office/drawing/2016/ink" xmlns:am3d="http://schemas.microsoft.com/office/drawing/2017/model3d" xmlns:o="urn:schemas-microsoft-com:office:office" xmlns:r="http://schemas.openxmlformats.org/officeDocument/2006/relationships" xmlns:m="http://schemas.openxmlformats.org/officeDocument/2006/math" xmlns:v="urn:schemas-microsoft-com:vml" xmlns:wp14="http://schemas.microsoft.com/office/word/2010/wordprocessingDrawing" xmlns:wp="http://schemas.openxmlformats.org/drawingml/2006/wordprocessingDrawing" xmlns:w10="urn:schemas-microsoft-com:office:word" xmlns:w="http://schemas.openxmlformats.org/wordprocessingml/2006/main" xmlns:w14="http://schemas.microsoft.com/office/word/2010/wordml" xmlns:w15="http://schemas.microsoft.com/office/word/2012/wordml" xmlns:w16cid="http://schemas.microsoft.com/office/word/2016/wordml/cid" xmlns:w16se="http://schemas.microsoft.com/office/word/2015/wordml/symex" xmlns:wpg="http://schemas.microsoft.com/office/word/2010/wordprocessingGroup" xmlns:wpi="http://schemas.microsoft.com/office/word/2010/wordprocessingInk" xmlns:wne="http://schemas.microsoft.com/office/word/2006/wordml" xmlns:wps="http://schemas.microsoft.com/office/word/2010/wordprocessingShape" mc:Ignorable="w14 w15 w16se w16cid wp14">
+<w:endnotes xmlns:wpc="http://schemas.microsoft.com/office/word/2010/wordprocessingCanvas" xmlns:mc="http://schemas.openxmlformats.org/markup-compatibility/2006" xmlns:o="urn:schemas-microsoft-com:office:office" xmlns:r="http://schemas.openxmlformats.org/officeDocument/2006/relationships" xmlns:m="http://schemas.openxmlformats.org/officeDocument/2006/math" xmlns:v="urn:schemas-microsoft-com:vml" xmlns:wp14="http://schemas.microsoft.com/office/word/2010/wordprocessingDrawing" xmlns:wp="http://schemas.openxmlformats.org/drawingml/2006/wordprocessingDrawing" xmlns:w10="urn:schemas-microsoft-com:office:word" xmlns:w="http://schemas.openxmlformats.org/wordprocessingml/2006/main" xmlns:w14="http://schemas.microsoft.com/office/word/2010/wordml" xmlns:wpg="http://schemas.microsoft.com/office/word/2010/wordprocessingGroup" xmlns:wpi="http://schemas.microsoft.com/office/word/2010/wordprocessingInk" xmlns:wne="http://schemas.microsoft.com/office/word/2006/wordml" xmlns:wps="http://schemas.microsoft.com/office/word/2010/wordprocessingShape" mc:Ignorable="w14 wp14">
   <w:endnote w:type="separator" w:id="-1">
     <w:p>
       <w:r>
@@ -17976,7 +18100,7 @@
 </file>
 
 <file path=word/footer1.xml><?xml version="1.0" encoding="utf-8"?>
-<w:ftr xmlns:wpc="http://schemas.microsoft.com/office/word/2010/wordprocessingCanvas" xmlns:cx="http://schemas.microsoft.com/office/drawing/2014/chartex" xmlns:cx1="http://schemas.microsoft.com/office/drawing/2015/9/8/chartex" xmlns:cx2="http://schemas.microsoft.com/office/drawing/2015/10/21/chartex" xmlns:cx3="http://schemas.microsoft.com/office/drawing/2016/5/9/chartex" xmlns:cx4="http://schemas.microsoft.com/office/drawing/2016/5/10/chartex" xmlns:cx5="http://schemas.microsoft.com/office/drawing/2016/5/11/chartex" xmlns:cx6="http://schemas.microsoft.com/office/drawing/2016/5/12/chartex" xmlns:cx7="http://schemas.microsoft.com/office/drawing/2016/5/13/chartex" xmlns:cx8="http://schemas.microsoft.com/office/drawing/2016/5/14/chartex" xmlns:mc="http://schemas.openxmlformats.org/markup-compatibility/2006" xmlns:aink="http://schemas.microsoft.com/office/drawing/2016/ink" xmlns:am3d="http://schemas.microsoft.com/office/drawing/2017/model3d" xmlns:o="urn:schemas-microsoft-com:office:office" xmlns:r="http://schemas.openxmlformats.org/officeDocument/2006/relationships" xmlns:m="http://schemas.openxmlformats.org/officeDocument/2006/math" xmlns:v="urn:schemas-microsoft-com:vml" xmlns:wp14="http://schemas.microsoft.com/office/word/2010/wordprocessingDrawing" xmlns:wp="http://schemas.openxmlformats.org/drawingml/2006/wordprocessingDrawing" xmlns:w10="urn:schemas-microsoft-com:office:word" xmlns:w="http://schemas.openxmlformats.org/wordprocessingml/2006/main" xmlns:w14="http://schemas.microsoft.com/office/word/2010/wordml" xmlns:w15="http://schemas.microsoft.com/office/word/2012/wordml" xmlns:w16cid="http://schemas.microsoft.com/office/word/2016/wordml/cid" xmlns:w16se="http://schemas.microsoft.com/office/word/2015/wordml/symex" xmlns:wpg="http://schemas.microsoft.com/office/word/2010/wordprocessingGroup" xmlns:wpi="http://schemas.microsoft.com/office/word/2010/wordprocessingInk" xmlns:wne="http://schemas.microsoft.com/office/word/2006/wordml" xmlns:wps="http://schemas.microsoft.com/office/word/2010/wordprocessingShape" mc:Ignorable="w14 w15 w16se w16cid wp14">
+<w:ftr xmlns:wpc="http://schemas.microsoft.com/office/word/2010/wordprocessingCanvas" xmlns:mc="http://schemas.openxmlformats.org/markup-compatibility/2006" xmlns:o="urn:schemas-microsoft-com:office:office" xmlns:r="http://schemas.openxmlformats.org/officeDocument/2006/relationships" xmlns:m="http://schemas.openxmlformats.org/officeDocument/2006/math" xmlns:v="urn:schemas-microsoft-com:vml" xmlns:wp14="http://schemas.microsoft.com/office/word/2010/wordprocessingDrawing" xmlns:wp="http://schemas.openxmlformats.org/drawingml/2006/wordprocessingDrawing" xmlns:w10="urn:schemas-microsoft-com:office:word" xmlns:w="http://schemas.openxmlformats.org/wordprocessingml/2006/main" xmlns:w14="http://schemas.microsoft.com/office/word/2010/wordml" xmlns:wpg="http://schemas.microsoft.com/office/word/2010/wordprocessingGroup" xmlns:wpi="http://schemas.microsoft.com/office/word/2010/wordprocessingInk" xmlns:wne="http://schemas.microsoft.com/office/word/2006/wordml" xmlns:wps="http://schemas.microsoft.com/office/word/2010/wordprocessingShape" mc:Ignorable="w14 wp14">
   <w:p>
     <w:pPr>
       <w:pStyle w:val="Footer"/>
@@ -18093,7 +18217,7 @@
         <w:sz w:val="16"/>
         <w:szCs w:val="16"/>
       </w:rPr>
-      <w:t>11/23/2019</w:t>
+      <w:t>12/14/2019</w:t>
     </w:r>
     <w:r>
       <w:rPr>
@@ -18108,7 +18232,7 @@
 </file>
 
 <file path=word/footer2.xml><?xml version="1.0" encoding="utf-8"?>
-<w:ftr xmlns:wpc="http://schemas.microsoft.com/office/word/2010/wordprocessingCanvas" xmlns:cx="http://schemas.microsoft.com/office/drawing/2014/chartex" xmlns:cx1="http://schemas.microsoft.com/office/drawing/2015/9/8/chartex" xmlns:cx2="http://schemas.microsoft.com/office/drawing/2015/10/21/chartex" xmlns:cx3="http://schemas.microsoft.com/office/drawing/2016/5/9/chartex" xmlns:cx4="http://schemas.microsoft.com/office/drawing/2016/5/10/chartex" xmlns:cx5="http://schemas.microsoft.com/office/drawing/2016/5/11/chartex" xmlns:cx6="http://schemas.microsoft.com/office/drawing/2016/5/12/chartex" xmlns:cx7="http://schemas.microsoft.com/office/drawing/2016/5/13/chartex" xmlns:cx8="http://schemas.microsoft.com/office/drawing/2016/5/14/chartex" xmlns:mc="http://schemas.openxmlformats.org/markup-compatibility/2006" xmlns:aink="http://schemas.microsoft.com/office/drawing/2016/ink" xmlns:am3d="http://schemas.microsoft.com/office/drawing/2017/model3d" xmlns:o="urn:schemas-microsoft-com:office:office" xmlns:r="http://schemas.openxmlformats.org/officeDocument/2006/relationships" xmlns:m="http://schemas.openxmlformats.org/officeDocument/2006/math" xmlns:v="urn:schemas-microsoft-com:vml" xmlns:wp14="http://schemas.microsoft.com/office/word/2010/wordprocessingDrawing" xmlns:wp="http://schemas.openxmlformats.org/drawingml/2006/wordprocessingDrawing" xmlns:w10="urn:schemas-microsoft-com:office:word" xmlns:w="http://schemas.openxmlformats.org/wordprocessingml/2006/main" xmlns:w14="http://schemas.microsoft.com/office/word/2010/wordml" xmlns:w15="http://schemas.microsoft.com/office/word/2012/wordml" xmlns:w16cid="http://schemas.microsoft.com/office/word/2016/wordml/cid" xmlns:w16se="http://schemas.microsoft.com/office/word/2015/wordml/symex" xmlns:wpg="http://schemas.microsoft.com/office/word/2010/wordprocessingGroup" xmlns:wpi="http://schemas.microsoft.com/office/word/2010/wordprocessingInk" xmlns:wne="http://schemas.microsoft.com/office/word/2006/wordml" xmlns:wps="http://schemas.microsoft.com/office/word/2010/wordprocessingShape" mc:Ignorable="w14 w15 w16se w16cid wp14">
+<w:ftr xmlns:wpc="http://schemas.microsoft.com/office/word/2010/wordprocessingCanvas" xmlns:mc="http://schemas.openxmlformats.org/markup-compatibility/2006" xmlns:o="urn:schemas-microsoft-com:office:office" xmlns:r="http://schemas.openxmlformats.org/officeDocument/2006/relationships" xmlns:m="http://schemas.openxmlformats.org/officeDocument/2006/math" xmlns:v="urn:schemas-microsoft-com:vml" xmlns:wp14="http://schemas.microsoft.com/office/word/2010/wordprocessingDrawing" xmlns:wp="http://schemas.openxmlformats.org/drawingml/2006/wordprocessingDrawing" xmlns:w10="urn:schemas-microsoft-com:office:word" xmlns:w="http://schemas.openxmlformats.org/wordprocessingml/2006/main" xmlns:w14="http://schemas.microsoft.com/office/word/2010/wordml" xmlns:wpg="http://schemas.microsoft.com/office/word/2010/wordprocessingGroup" xmlns:wpi="http://schemas.microsoft.com/office/word/2010/wordprocessingInk" xmlns:wne="http://schemas.microsoft.com/office/word/2006/wordml" xmlns:wps="http://schemas.microsoft.com/office/word/2010/wordprocessingShape" mc:Ignorable="w14 wp14">
   <w:p>
     <w:pPr>
       <w:pStyle w:val="Footer"/>
@@ -18149,7 +18273,7 @@
 </file>
 
 <file path=word/footnotes.xml><?xml version="1.0" encoding="utf-8"?>
-<w:footnotes xmlns:wpc="http://schemas.microsoft.com/office/word/2010/wordprocessingCanvas" xmlns:cx="http://schemas.microsoft.com/office/drawing/2014/chartex" xmlns:cx1="http://schemas.microsoft.com/office/drawing/2015/9/8/chartex" xmlns:cx2="http://schemas.microsoft.com/office/drawing/2015/10/21/chartex" xmlns:cx3="http://schemas.microsoft.com/office/drawing/2016/5/9/chartex" xmlns:cx4="http://schemas.microsoft.com/office/drawing/2016/5/10/chartex" xmlns:cx5="http://schemas.microsoft.com/office/drawing/2016/5/11/chartex" xmlns:cx6="http://schemas.microsoft.com/office/drawing/2016/5/12/chartex" xmlns:cx7="http://schemas.microsoft.com/office/drawing/2016/5/13/chartex" xmlns:cx8="http://schemas.microsoft.com/office/drawing/2016/5/14/chartex" xmlns:mc="http://schemas.openxmlformats.org/markup-compatibility/2006" xmlns:aink="http://schemas.microsoft.com/office/drawing/2016/ink" xmlns:am3d="http://schemas.microsoft.com/office/drawing/2017/model3d" xmlns:o="urn:schemas-microsoft-com:office:office" xmlns:r="http://schemas.openxmlformats.org/officeDocument/2006/relationships" xmlns:m="http://schemas.openxmlformats.org/officeDocument/2006/math" xmlns:v="urn:schemas-microsoft-com:vml" xmlns:wp14="http://schemas.microsoft.com/office/word/2010/wordprocessingDrawing" xmlns:wp="http://schemas.openxmlformats.org/drawingml/2006/wordprocessingDrawing" xmlns:w10="urn:schemas-microsoft-com:office:word" xmlns:w="http://schemas.openxmlformats.org/wordprocessingml/2006/main" xmlns:w14="http://schemas.microsoft.com/office/word/2010/wordml" xmlns:w15="http://schemas.microsoft.com/office/word/2012/wordml" xmlns:w16cid="http://schemas.microsoft.com/office/word/2016/wordml/cid" xmlns:w16se="http://schemas.microsoft.com/office/word/2015/wordml/symex" xmlns:wpg="http://schemas.microsoft.com/office/word/2010/wordprocessingGroup" xmlns:wpi="http://schemas.microsoft.com/office/word/2010/wordprocessingInk" xmlns:wne="http://schemas.microsoft.com/office/word/2006/wordml" xmlns:wps="http://schemas.microsoft.com/office/word/2010/wordprocessingShape" mc:Ignorable="w14 w15 w16se w16cid wp14">
+<w:footnotes xmlns:wpc="http://schemas.microsoft.com/office/word/2010/wordprocessingCanvas" xmlns:mc="http://schemas.openxmlformats.org/markup-compatibility/2006" xmlns:o="urn:schemas-microsoft-com:office:office" xmlns:r="http://schemas.openxmlformats.org/officeDocument/2006/relationships" xmlns:m="http://schemas.openxmlformats.org/officeDocument/2006/math" xmlns:v="urn:schemas-microsoft-com:vml" xmlns:wp14="http://schemas.microsoft.com/office/word/2010/wordprocessingDrawing" xmlns:wp="http://schemas.openxmlformats.org/drawingml/2006/wordprocessingDrawing" xmlns:w10="urn:schemas-microsoft-com:office:word" xmlns:w="http://schemas.openxmlformats.org/wordprocessingml/2006/main" xmlns:w14="http://schemas.microsoft.com/office/word/2010/wordml" xmlns:wpg="http://schemas.microsoft.com/office/word/2010/wordprocessingGroup" xmlns:wpi="http://schemas.microsoft.com/office/word/2010/wordprocessingInk" xmlns:wne="http://schemas.microsoft.com/office/word/2006/wordml" xmlns:wps="http://schemas.microsoft.com/office/word/2010/wordprocessingShape" mc:Ignorable="w14 wp14">
   <w:footnote w:type="separator" w:id="-1">
     <w:p>
       <w:r>
@@ -18168,7 +18292,7 @@
 </file>
 
 <file path=word/header1.xml><?xml version="1.0" encoding="utf-8"?>
-<w:hdr xmlns:wpc="http://schemas.microsoft.com/office/word/2010/wordprocessingCanvas" xmlns:cx="http://schemas.microsoft.com/office/drawing/2014/chartex" xmlns:cx1="http://schemas.microsoft.com/office/drawing/2015/9/8/chartex" xmlns:cx2="http://schemas.microsoft.com/office/drawing/2015/10/21/chartex" xmlns:cx3="http://schemas.microsoft.com/office/drawing/2016/5/9/chartex" xmlns:cx4="http://schemas.microsoft.com/office/drawing/2016/5/10/chartex" xmlns:cx5="http://schemas.microsoft.com/office/drawing/2016/5/11/chartex" xmlns:cx6="http://schemas.microsoft.com/office/drawing/2016/5/12/chartex" xmlns:cx7="http://schemas.microsoft.com/office/drawing/2016/5/13/chartex" xmlns:cx8="http://schemas.microsoft.com/office/drawing/2016/5/14/chartex" xmlns:mc="http://schemas.openxmlformats.org/markup-compatibility/2006" xmlns:aink="http://schemas.microsoft.com/office/drawing/2016/ink" xmlns:am3d="http://schemas.microsoft.com/office/drawing/2017/model3d" xmlns:o="urn:schemas-microsoft-com:office:office" xmlns:r="http://schemas.openxmlformats.org/officeDocument/2006/relationships" xmlns:m="http://schemas.openxmlformats.org/officeDocument/2006/math" xmlns:v="urn:schemas-microsoft-com:vml" xmlns:wp14="http://schemas.microsoft.com/office/word/2010/wordprocessingDrawing" xmlns:wp="http://schemas.openxmlformats.org/drawingml/2006/wordprocessingDrawing" xmlns:w10="urn:schemas-microsoft-com:office:word" xmlns:w="http://schemas.openxmlformats.org/wordprocessingml/2006/main" xmlns:w14="http://schemas.microsoft.com/office/word/2010/wordml" xmlns:w15="http://schemas.microsoft.com/office/word/2012/wordml" xmlns:w16cid="http://schemas.microsoft.com/office/word/2016/wordml/cid" xmlns:w16se="http://schemas.microsoft.com/office/word/2015/wordml/symex" xmlns:wpg="http://schemas.microsoft.com/office/word/2010/wordprocessingGroup" xmlns:wpi="http://schemas.microsoft.com/office/word/2010/wordprocessingInk" xmlns:wne="http://schemas.microsoft.com/office/word/2006/wordml" xmlns:wps="http://schemas.microsoft.com/office/word/2010/wordprocessingShape" mc:Ignorable="w14 w15 w16se w16cid wp14">
+<w:hdr xmlns:wpc="http://schemas.microsoft.com/office/word/2010/wordprocessingCanvas" xmlns:mc="http://schemas.openxmlformats.org/markup-compatibility/2006" xmlns:o="urn:schemas-microsoft-com:office:office" xmlns:r="http://schemas.openxmlformats.org/officeDocument/2006/relationships" xmlns:m="http://schemas.openxmlformats.org/officeDocument/2006/math" xmlns:v="urn:schemas-microsoft-com:vml" xmlns:wp14="http://schemas.microsoft.com/office/word/2010/wordprocessingDrawing" xmlns:wp="http://schemas.openxmlformats.org/drawingml/2006/wordprocessingDrawing" xmlns:w10="urn:schemas-microsoft-com:office:word" xmlns:w="http://schemas.openxmlformats.org/wordprocessingml/2006/main" xmlns:w14="http://schemas.microsoft.com/office/word/2010/wordml" xmlns:wpg="http://schemas.microsoft.com/office/word/2010/wordprocessingGroup" xmlns:wpi="http://schemas.microsoft.com/office/word/2010/wordprocessingInk" xmlns:wne="http://schemas.microsoft.com/office/word/2006/wordml" xmlns:wps="http://schemas.microsoft.com/office/word/2010/wordprocessingShape" mc:Ignorable="w14 wp14">
   <w:p>
     <w:pPr>
       <w:pStyle w:val="Header"/>
@@ -18259,7 +18383,7 @@
 </file>
 
 <file path=word/header2.xml><?xml version="1.0" encoding="utf-8"?>
-<w:hdr xmlns:wpc="http://schemas.microsoft.com/office/word/2010/wordprocessingCanvas" xmlns:cx="http://schemas.microsoft.com/office/drawing/2014/chartex" xmlns:cx1="http://schemas.microsoft.com/office/drawing/2015/9/8/chartex" xmlns:cx2="http://schemas.microsoft.com/office/drawing/2015/10/21/chartex" xmlns:cx3="http://schemas.microsoft.com/office/drawing/2016/5/9/chartex" xmlns:cx4="http://schemas.microsoft.com/office/drawing/2016/5/10/chartex" xmlns:cx5="http://schemas.microsoft.com/office/drawing/2016/5/11/chartex" xmlns:cx6="http://schemas.microsoft.com/office/drawing/2016/5/12/chartex" xmlns:cx7="http://schemas.microsoft.com/office/drawing/2016/5/13/chartex" xmlns:cx8="http://schemas.microsoft.com/office/drawing/2016/5/14/chartex" xmlns:mc="http://schemas.openxmlformats.org/markup-compatibility/2006" xmlns:aink="http://schemas.microsoft.com/office/drawing/2016/ink" xmlns:am3d="http://schemas.microsoft.com/office/drawing/2017/model3d" xmlns:o="urn:schemas-microsoft-com:office:office" xmlns:r="http://schemas.openxmlformats.org/officeDocument/2006/relationships" xmlns:m="http://schemas.openxmlformats.org/officeDocument/2006/math" xmlns:v="urn:schemas-microsoft-com:vml" xmlns:wp14="http://schemas.microsoft.com/office/word/2010/wordprocessingDrawing" xmlns:wp="http://schemas.openxmlformats.org/drawingml/2006/wordprocessingDrawing" xmlns:w10="urn:schemas-microsoft-com:office:word" xmlns:w="http://schemas.openxmlformats.org/wordprocessingml/2006/main" xmlns:w14="http://schemas.microsoft.com/office/word/2010/wordml" xmlns:w15="http://schemas.microsoft.com/office/word/2012/wordml" xmlns:w16cid="http://schemas.microsoft.com/office/word/2016/wordml/cid" xmlns:w16se="http://schemas.microsoft.com/office/word/2015/wordml/symex" xmlns:wpg="http://schemas.microsoft.com/office/word/2010/wordprocessingGroup" xmlns:wpi="http://schemas.microsoft.com/office/word/2010/wordprocessingInk" xmlns:wne="http://schemas.microsoft.com/office/word/2006/wordml" xmlns:wps="http://schemas.microsoft.com/office/word/2010/wordprocessingShape" mc:Ignorable="w14 w15 w16se w16cid wp14">
+<w:hdr xmlns:wpc="http://schemas.microsoft.com/office/word/2010/wordprocessingCanvas" xmlns:mc="http://schemas.openxmlformats.org/markup-compatibility/2006" xmlns:o="urn:schemas-microsoft-com:office:office" xmlns:r="http://schemas.openxmlformats.org/officeDocument/2006/relationships" xmlns:m="http://schemas.openxmlformats.org/officeDocument/2006/math" xmlns:v="urn:schemas-microsoft-com:vml" xmlns:wp14="http://schemas.microsoft.com/office/word/2010/wordprocessingDrawing" xmlns:wp="http://schemas.openxmlformats.org/drawingml/2006/wordprocessingDrawing" xmlns:w10="urn:schemas-microsoft-com:office:word" xmlns:w="http://schemas.openxmlformats.org/wordprocessingml/2006/main" xmlns:w14="http://schemas.microsoft.com/office/word/2010/wordml" xmlns:wpg="http://schemas.microsoft.com/office/word/2010/wordprocessingGroup" xmlns:wpi="http://schemas.microsoft.com/office/word/2010/wordprocessingInk" xmlns:wne="http://schemas.microsoft.com/office/word/2006/wordml" xmlns:wps="http://schemas.microsoft.com/office/word/2010/wordprocessingShape" mc:Ignorable="w14 wp14">
   <w:p>
     <w:pPr>
       <w:pStyle w:val="Header"/>
@@ -18273,8 +18397,8 @@
 </file>
 
 <file path=word/numbering.xml><?xml version="1.0" encoding="utf-8"?>
-<w:numbering xmlns:wpc="http://schemas.microsoft.com/office/word/2010/wordprocessingCanvas" xmlns:cx="http://schemas.microsoft.com/office/drawing/2014/chartex" xmlns:cx1="http://schemas.microsoft.com/office/drawing/2015/9/8/chartex" xmlns:cx2="http://schemas.microsoft.com/office/drawing/2015/10/21/chartex" xmlns:cx3="http://schemas.microsoft.com/office/drawing/2016/5/9/chartex" xmlns:cx4="http://schemas.microsoft.com/office/drawing/2016/5/10/chartex" xmlns:cx5="http://schemas.microsoft.com/office/drawing/2016/5/11/chartex" xmlns:cx6="http://schemas.microsoft.com/office/drawing/2016/5/12/chartex" xmlns:cx7="http://schemas.microsoft.com/office/drawing/2016/5/13/chartex" xmlns:cx8="http://schemas.microsoft.com/office/drawing/2016/5/14/chartex" xmlns:mc="http://schemas.openxmlformats.org/markup-compatibility/2006" xmlns:aink="http://schemas.microsoft.com/office/drawing/2016/ink" xmlns:am3d="http://schemas.microsoft.com/office/drawing/2017/model3d" xmlns:o="urn:schemas-microsoft-com:office:office" xmlns:r="http://schemas.openxmlformats.org/officeDocument/2006/relationships" xmlns:m="http://schemas.openxmlformats.org/officeDocument/2006/math" xmlns:v="urn:schemas-microsoft-com:vml" xmlns:wp14="http://schemas.microsoft.com/office/word/2010/wordprocessingDrawing" xmlns:wp="http://schemas.openxmlformats.org/drawingml/2006/wordprocessingDrawing" xmlns:w10="urn:schemas-microsoft-com:office:word" xmlns:w="http://schemas.openxmlformats.org/wordprocessingml/2006/main" xmlns:w14="http://schemas.microsoft.com/office/word/2010/wordml" xmlns:w15="http://schemas.microsoft.com/office/word/2012/wordml" xmlns:w16cid="http://schemas.microsoft.com/office/word/2016/wordml/cid" xmlns:w16se="http://schemas.microsoft.com/office/word/2015/wordml/symex" xmlns:wpg="http://schemas.microsoft.com/office/word/2010/wordprocessingGroup" xmlns:wpi="http://schemas.microsoft.com/office/word/2010/wordprocessingInk" xmlns:wne="http://schemas.microsoft.com/office/word/2006/wordml" xmlns:wps="http://schemas.microsoft.com/office/word/2010/wordprocessingShape" mc:Ignorable="w14 w15 w16se w16cid wp14">
-  <w:abstractNum w:abstractNumId="0" w15:restartNumberingAfterBreak="0">
+<w:numbering xmlns:wpc="http://schemas.microsoft.com/office/word/2010/wordprocessingCanvas" xmlns:mc="http://schemas.openxmlformats.org/markup-compatibility/2006" xmlns:o="urn:schemas-microsoft-com:office:office" xmlns:r="http://schemas.openxmlformats.org/officeDocument/2006/relationships" xmlns:m="http://schemas.openxmlformats.org/officeDocument/2006/math" xmlns:v="urn:schemas-microsoft-com:vml" xmlns:wp14="http://schemas.microsoft.com/office/word/2010/wordprocessingDrawing" xmlns:wp="http://schemas.openxmlformats.org/drawingml/2006/wordprocessingDrawing" xmlns:w10="urn:schemas-microsoft-com:office:word" xmlns:w="http://schemas.openxmlformats.org/wordprocessingml/2006/main" xmlns:w14="http://schemas.microsoft.com/office/word/2010/wordml" xmlns:wpg="http://schemas.microsoft.com/office/word/2010/wordprocessingGroup" xmlns:wpi="http://schemas.microsoft.com/office/word/2010/wordprocessingInk" xmlns:wne="http://schemas.microsoft.com/office/word/2006/wordml" xmlns:wps="http://schemas.microsoft.com/office/word/2010/wordprocessingShape" mc:Ignorable="w14 wp14">
+  <w:abstractNum w:abstractNumId="0">
     <w:nsid w:val="FFFFFFFE"/>
     <w:multiLevelType w:val="singleLevel"/>
     <w:tmpl w:val="7CC2C0E4"/>
@@ -18284,7 +18408,7 @@
       <w:lvlJc w:val="left"/>
     </w:lvl>
   </w:abstractNum>
-  <w:abstractNum w:abstractNumId="1" w15:restartNumberingAfterBreak="0">
+  <w:abstractNum w:abstractNumId="1">
     <w:nsid w:val="020D5402"/>
     <w:multiLevelType w:val="hybridMultilevel"/>
     <w:tmpl w:val="1FBCD8EE"/>
@@ -18397,7 +18521,7 @@
       </w:rPr>
     </w:lvl>
   </w:abstractNum>
-  <w:abstractNum w:abstractNumId="2" w15:restartNumberingAfterBreak="0">
+  <w:abstractNum w:abstractNumId="2">
     <w:nsid w:val="053C0596"/>
     <w:multiLevelType w:val="hybridMultilevel"/>
     <w:tmpl w:val="1152CC5A"/>
@@ -18510,7 +18634,7 @@
       </w:rPr>
     </w:lvl>
   </w:abstractNum>
-  <w:abstractNum w:abstractNumId="3" w15:restartNumberingAfterBreak="0">
+  <w:abstractNum w:abstractNumId="3">
     <w:nsid w:val="33615B52"/>
     <w:multiLevelType w:val="hybridMultilevel"/>
     <w:tmpl w:val="66B0E430"/>
@@ -18624,7 +18748,7 @@
       </w:rPr>
     </w:lvl>
   </w:abstractNum>
-  <w:abstractNum w:abstractNumId="4" w15:restartNumberingAfterBreak="0">
+  <w:abstractNum w:abstractNumId="4">
     <w:nsid w:val="55B43487"/>
     <w:multiLevelType w:val="multilevel"/>
     <w:tmpl w:val="436CFC34"/>
@@ -18777,7 +18901,7 @@
       </w:rPr>
     </w:lvl>
   </w:abstractNum>
-  <w:abstractNum w:abstractNumId="5" w15:restartNumberingAfterBreak="0">
+  <w:abstractNum w:abstractNumId="5">
     <w:nsid w:val="56815D88"/>
     <w:multiLevelType w:val="hybridMultilevel"/>
     <w:tmpl w:val="F7DA0808"/>
@@ -18890,7 +19014,7 @@
       </w:rPr>
     </w:lvl>
   </w:abstractNum>
-  <w:abstractNum w:abstractNumId="6" w15:restartNumberingAfterBreak="0">
+  <w:abstractNum w:abstractNumId="6">
     <w:nsid w:val="65BC2039"/>
     <w:multiLevelType w:val="hybridMultilevel"/>
     <w:tmpl w:val="DC621B3C"/>
@@ -19003,7 +19127,7 @@
       </w:rPr>
     </w:lvl>
   </w:abstractNum>
-  <w:abstractNum w:abstractNumId="7" w15:restartNumberingAfterBreak="0">
+  <w:abstractNum w:abstractNumId="7">
     <w:nsid w:val="6A550414"/>
     <w:multiLevelType w:val="hybridMultilevel"/>
     <w:tmpl w:val="2466ABFC"/>
@@ -19160,7 +19284,7 @@
 </file>
 
 <file path=word/styles.xml><?xml version="1.0" encoding="utf-8"?>
-<w:styles xmlns:mc="http://schemas.openxmlformats.org/markup-compatibility/2006" xmlns:r="http://schemas.openxmlformats.org/officeDocument/2006/relationships" xmlns:w="http://schemas.openxmlformats.org/wordprocessingml/2006/main" xmlns:w14="http://schemas.microsoft.com/office/word/2010/wordml" xmlns:w15="http://schemas.microsoft.com/office/word/2012/wordml" xmlns:w16cid="http://schemas.microsoft.com/office/word/2016/wordml/cid" xmlns:w16se="http://schemas.microsoft.com/office/word/2015/wordml/symex" mc:Ignorable="w14 w15 w16se w16cid">
+<w:styles xmlns:mc="http://schemas.openxmlformats.org/markup-compatibility/2006" xmlns:r="http://schemas.openxmlformats.org/officeDocument/2006/relationships" xmlns:w="http://schemas.openxmlformats.org/wordprocessingml/2006/main" xmlns:w14="http://schemas.microsoft.com/office/word/2010/wordml" mc:Ignorable="w14">
   <w:docDefaults>
     <w:rPrDefault>
       <w:rPr>
@@ -19172,358 +19296,140 @@
     </w:rPrDefault>
     <w:pPrDefault/>
   </w:docDefaults>
-  <w:latentStyles w:defLockedState="0" w:defUIPriority="0" w:defSemiHidden="0" w:defUnhideWhenUsed="0" w:defQFormat="0" w:count="376">
-    <w:lsdException w:name="heading 4" w:semiHidden="1" w:unhideWhenUsed="1"/>
-    <w:lsdException w:name="index 1" w:semiHidden="1" w:unhideWhenUsed="1"/>
-    <w:lsdException w:name="index 2" w:semiHidden="1" w:unhideWhenUsed="1"/>
-    <w:lsdException w:name="index 3" w:semiHidden="1" w:unhideWhenUsed="1"/>
-    <w:lsdException w:name="index 4" w:semiHidden="1" w:unhideWhenUsed="1"/>
-    <w:lsdException w:name="index 5" w:semiHidden="1" w:unhideWhenUsed="1"/>
-    <w:lsdException w:name="index 6" w:semiHidden="1" w:unhideWhenUsed="1"/>
-    <w:lsdException w:name="index 7" w:semiHidden="1" w:unhideWhenUsed="1"/>
-    <w:lsdException w:name="index 8" w:semiHidden="1" w:unhideWhenUsed="1"/>
-    <w:lsdException w:name="index 9" w:semiHidden="1" w:unhideWhenUsed="1"/>
-    <w:lsdException w:name="toc 1" w:semiHidden="1" w:unhideWhenUsed="1"/>
-    <w:lsdException w:name="toc 2" w:semiHidden="1" w:unhideWhenUsed="1"/>
-    <w:lsdException w:name="toc 3" w:semiHidden="1" w:unhideWhenUsed="1"/>
-    <w:lsdException w:name="toc 4" w:semiHidden="1" w:unhideWhenUsed="1"/>
-    <w:lsdException w:name="toc 5" w:semiHidden="1" w:unhideWhenUsed="1"/>
-    <w:lsdException w:name="toc 6" w:semiHidden="1" w:unhideWhenUsed="1"/>
-    <w:lsdException w:name="toc 7" w:semiHidden="1" w:unhideWhenUsed="1"/>
-    <w:lsdException w:name="toc 8" w:semiHidden="1" w:unhideWhenUsed="1"/>
-    <w:lsdException w:name="toc 9" w:semiHidden="1" w:unhideWhenUsed="1"/>
-    <w:lsdException w:name="Normal Indent" w:semiHidden="1" w:unhideWhenUsed="1"/>
-    <w:lsdException w:name="footnote text" w:semiHidden="1" w:unhideWhenUsed="1"/>
-    <w:lsdException w:name="annotation text" w:semiHidden="1" w:unhideWhenUsed="1"/>
-    <w:lsdException w:name="header" w:semiHidden="1" w:unhideWhenUsed="1"/>
-    <w:lsdException w:name="footer" w:semiHidden="1" w:unhideWhenUsed="1"/>
-    <w:lsdException w:name="index heading" w:semiHidden="1" w:unhideWhenUsed="1"/>
-    <w:lsdException w:name="caption" w:semiHidden="1" w:unhideWhenUsed="1"/>
-    <w:lsdException w:name="table of figures" w:semiHidden="1" w:unhideWhenUsed="1"/>
-    <w:lsdException w:name="envelope address" w:semiHidden="1" w:unhideWhenUsed="1"/>
-    <w:lsdException w:name="envelope return" w:semiHidden="1" w:unhideWhenUsed="1"/>
-    <w:lsdException w:name="footnote reference" w:semiHidden="1" w:unhideWhenUsed="1"/>
-    <w:lsdException w:name="annotation reference" w:semiHidden="1" w:unhideWhenUsed="1"/>
-    <w:lsdException w:name="line number" w:semiHidden="1" w:unhideWhenUsed="1"/>
-    <w:lsdException w:name="page number" w:semiHidden="1" w:unhideWhenUsed="1"/>
-    <w:lsdException w:name="endnote reference" w:semiHidden="1" w:unhideWhenUsed="1"/>
-    <w:lsdException w:name="endnote text" w:semiHidden="1" w:unhideWhenUsed="1"/>
-    <w:lsdException w:name="table of authorities" w:semiHidden="1" w:unhideWhenUsed="1"/>
-    <w:lsdException w:name="macro" w:semiHidden="1" w:unhideWhenUsed="1"/>
-    <w:lsdException w:name="toa heading" w:semiHidden="1" w:unhideWhenUsed="1"/>
-    <w:lsdException w:name="List" w:semiHidden="1" w:unhideWhenUsed="1"/>
-    <w:lsdException w:name="List Bullet" w:semiHidden="1" w:unhideWhenUsed="1"/>
-    <w:lsdException w:name="List Number" w:semiHidden="1" w:unhideWhenUsed="1"/>
-    <w:lsdException w:name="List 2" w:semiHidden="1" w:unhideWhenUsed="1"/>
-    <w:lsdException w:name="List 3" w:semiHidden="1" w:unhideWhenUsed="1"/>
-    <w:lsdException w:name="List 5" w:semiHidden="1" w:unhideWhenUsed="1"/>
-    <w:lsdException w:name="List Bullet 2" w:semiHidden="1" w:unhideWhenUsed="1"/>
-    <w:lsdException w:name="List Bullet 5" w:semiHidden="1" w:unhideWhenUsed="1"/>
-    <w:lsdException w:name="List Number 2" w:semiHidden="1" w:unhideWhenUsed="1"/>
-    <w:lsdException w:name="List Number 3" w:semiHidden="1" w:unhideWhenUsed="1"/>
-    <w:lsdException w:name="List Number 4" w:semiHidden="1" w:unhideWhenUsed="1"/>
-    <w:lsdException w:name="List Number 5" w:semiHidden="1" w:unhideWhenUsed="1"/>
-    <w:lsdException w:name="Closing" w:semiHidden="1" w:unhideWhenUsed="1"/>
-    <w:lsdException w:name="Signature" w:semiHidden="1" w:unhideWhenUsed="1"/>
-    <w:lsdException w:name="Default Paragraph Font" w:semiHidden="1" w:unhideWhenUsed="1"/>
-    <w:lsdException w:name="Body Text" w:semiHidden="1" w:unhideWhenUsed="1"/>
-    <w:lsdException w:name="Body Text Indent" w:semiHidden="1" w:unhideWhenUsed="1"/>
-    <w:lsdException w:name="List Continue" w:semiHidden="1" w:unhideWhenUsed="1"/>
-    <w:lsdException w:name="List Continue 2" w:semiHidden="1" w:unhideWhenUsed="1"/>
-    <w:lsdException w:name="List Continue 3" w:semiHidden="1" w:unhideWhenUsed="1"/>
-    <w:lsdException w:name="List Continue 4" w:semiHidden="1" w:unhideWhenUsed="1"/>
-    <w:lsdException w:name="List Continue 5" w:semiHidden="1" w:unhideWhenUsed="1"/>
-    <w:lsdException w:name="Message Header" w:semiHidden="1" w:unhideWhenUsed="1"/>
-    <w:lsdException w:name="Salutation" w:semiHidden="1" w:unhideWhenUsed="1"/>
-    <w:lsdException w:name="Date" w:semiHidden="1" w:unhideWhenUsed="1"/>
-    <w:lsdException w:name="Body Text 3" w:semiHidden="1" w:unhideWhenUsed="1"/>
-    <w:lsdException w:name="Body Text Indent 2" w:semiHidden="1" w:unhideWhenUsed="1"/>
-    <w:lsdException w:name="Body Text Indent 3" w:semiHidden="1" w:unhideWhenUsed="1"/>
-    <w:lsdException w:name="Block Text" w:semiHidden="1" w:unhideWhenUsed="1"/>
-    <w:lsdException w:name="Hyperlink" w:semiHidden="1" w:unhideWhenUsed="1"/>
-    <w:lsdException w:name="FollowedHyperlink" w:semiHidden="1" w:unhideWhenUsed="1"/>
-    <w:lsdException w:name="Document Map" w:semiHidden="1" w:unhideWhenUsed="1"/>
-    <w:lsdException w:name="Plain Text" w:semiHidden="1" w:unhideWhenUsed="1"/>
-    <w:lsdException w:name="E-mail Signature" w:semiHidden="1" w:unhideWhenUsed="1"/>
-    <w:lsdException w:name="HTML Top of Form" w:semiHidden="1" w:unhideWhenUsed="1"/>
-    <w:lsdException w:name="HTML Bottom of Form" w:semiHidden="1" w:unhideWhenUsed="1"/>
-    <w:lsdException w:name="Normal (Web)" w:semiHidden="1" w:uiPriority="99" w:unhideWhenUsed="1"/>
-    <w:lsdException w:name="HTML Acronym" w:semiHidden="1" w:unhideWhenUsed="1"/>
-    <w:lsdException w:name="HTML Address" w:semiHidden="1" w:unhideWhenUsed="1"/>
-    <w:lsdException w:name="HTML Cite" w:semiHidden="1" w:unhideWhenUsed="1"/>
-    <w:lsdException w:name="HTML Code" w:semiHidden="1" w:unhideWhenUsed="1"/>
-    <w:lsdException w:name="HTML Definition" w:semiHidden="1" w:unhideWhenUsed="1"/>
-    <w:lsdException w:name="HTML Keyboard" w:semiHidden="1" w:unhideWhenUsed="1"/>
-    <w:lsdException w:name="HTML Preformatted" w:semiHidden="1" w:unhideWhenUsed="1"/>
-    <w:lsdException w:name="HTML Sample" w:semiHidden="1" w:unhideWhenUsed="1"/>
-    <w:lsdException w:name="HTML Typewriter" w:semiHidden="1" w:unhideWhenUsed="1"/>
-    <w:lsdException w:name="HTML Variable" w:semiHidden="1" w:unhideWhenUsed="1"/>
-    <w:lsdException w:name="Normal Table" w:semiHidden="1" w:unhideWhenUsed="1"/>
-    <w:lsdException w:name="annotation subject" w:semiHidden="1" w:unhideWhenUsed="1"/>
-    <w:lsdException w:name="No List" w:semiHidden="1" w:unhideWhenUsed="1"/>
-    <w:lsdException w:name="Outline List 1" w:semiHidden="1" w:unhideWhenUsed="1"/>
-    <w:lsdException w:name="Outline List 2" w:semiHidden="1" w:unhideWhenUsed="1"/>
-    <w:lsdException w:name="Outline List 3" w:semiHidden="1" w:unhideWhenUsed="1"/>
-    <w:lsdException w:name="Table Simple 1" w:semiHidden="1" w:unhideWhenUsed="1"/>
-    <w:lsdException w:name="Table Simple 2" w:semiHidden="1" w:unhideWhenUsed="1"/>
-    <w:lsdException w:name="Table Simple 3" w:semiHidden="1" w:unhideWhenUsed="1"/>
-    <w:lsdException w:name="Table Classic 1" w:semiHidden="1" w:unhideWhenUsed="1"/>
-    <w:lsdException w:name="Table Classic 2" w:semiHidden="1" w:unhideWhenUsed="1"/>
-    <w:lsdException w:name="Table Classic 3" w:semiHidden="1" w:unhideWhenUsed="1"/>
-    <w:lsdException w:name="Table Classic 4" w:semiHidden="1" w:unhideWhenUsed="1"/>
-    <w:lsdException w:name="Table Colorful 1" w:semiHidden="1" w:unhideWhenUsed="1"/>
-    <w:lsdException w:name="Table Colorful 2" w:semiHidden="1" w:unhideWhenUsed="1"/>
-    <w:lsdException w:name="Table Colorful 3" w:semiHidden="1" w:unhideWhenUsed="1"/>
-    <w:lsdException w:name="Table Columns 1" w:semiHidden="1" w:unhideWhenUsed="1"/>
-    <w:lsdException w:name="Table Columns 2" w:semiHidden="1" w:unhideWhenUsed="1"/>
-    <w:lsdException w:name="Table Columns 3" w:semiHidden="1" w:unhideWhenUsed="1"/>
-    <w:lsdException w:name="Table Columns 4" w:semiHidden="1" w:unhideWhenUsed="1"/>
-    <w:lsdException w:name="Table Columns 5" w:semiHidden="1" w:unhideWhenUsed="1"/>
-    <w:lsdException w:name="Table Grid 1" w:semiHidden="1" w:unhideWhenUsed="1"/>
-    <w:lsdException w:name="Table Grid 2" w:semiHidden="1" w:unhideWhenUsed="1"/>
-    <w:lsdException w:name="Table Grid 3" w:semiHidden="1" w:unhideWhenUsed="1"/>
-    <w:lsdException w:name="Table Grid 4" w:semiHidden="1" w:unhideWhenUsed="1"/>
-    <w:lsdException w:name="Table Grid 5" w:semiHidden="1" w:unhideWhenUsed="1"/>
-    <w:lsdException w:name="Table Grid 6" w:semiHidden="1" w:unhideWhenUsed="1"/>
-    <w:lsdException w:name="Table Grid 7" w:semiHidden="1" w:unhideWhenUsed="1"/>
-    <w:lsdException w:name="Table Grid 8" w:semiHidden="1" w:unhideWhenUsed="1"/>
-    <w:lsdException w:name="Table List 1" w:semiHidden="1" w:unhideWhenUsed="1"/>
-    <w:lsdException w:name="Table List 2" w:semiHidden="1" w:unhideWhenUsed="1"/>
-    <w:lsdException w:name="Table List 3" w:semiHidden="1" w:unhideWhenUsed="1"/>
-    <w:lsdException w:name="Table List 4" w:semiHidden="1" w:unhideWhenUsed="1"/>
-    <w:lsdException w:name="Table List 5" w:semiHidden="1" w:unhideWhenUsed="1"/>
-    <w:lsdException w:name="Table List 6" w:semiHidden="1" w:unhideWhenUsed="1"/>
-    <w:lsdException w:name="Table List 7" w:semiHidden="1" w:unhideWhenUsed="1"/>
-    <w:lsdException w:name="Table List 8" w:semiHidden="1" w:unhideWhenUsed="1"/>
-    <w:lsdException w:name="Table 3D effects 1" w:semiHidden="1" w:unhideWhenUsed="1"/>
-    <w:lsdException w:name="Table 3D effects 2" w:semiHidden="1" w:unhideWhenUsed="1"/>
-    <w:lsdException w:name="Table 3D effects 3" w:semiHidden="1" w:unhideWhenUsed="1"/>
-    <w:lsdException w:name="Table Contemporary" w:semiHidden="1" w:unhideWhenUsed="1"/>
-    <w:lsdException w:name="Table Elegant" w:semiHidden="1" w:unhideWhenUsed="1"/>
-    <w:lsdException w:name="Table Professional" w:semiHidden="1" w:unhideWhenUsed="1"/>
-    <w:lsdException w:name="Table Subtle 1" w:semiHidden="1" w:unhideWhenUsed="1"/>
-    <w:lsdException w:name="Table Subtle 2" w:semiHidden="1" w:unhideWhenUsed="1"/>
-    <w:lsdException w:name="Table Web 1" w:semiHidden="1" w:unhideWhenUsed="1"/>
-    <w:lsdException w:name="Table Web 2" w:semiHidden="1" w:unhideWhenUsed="1"/>
-    <w:lsdException w:name="Table Web 3" w:semiHidden="1" w:unhideWhenUsed="1"/>
-    <w:lsdException w:name="Balloon Text" w:semiHidden="1" w:unhideWhenUsed="1"/>
-    <w:lsdException w:name="Table Theme" w:semiHidden="1" w:unhideWhenUsed="1"/>
-    <w:lsdException w:name="Placeholder Text" w:semiHidden="1"/>
-    <w:lsdException w:name="Light Shading"/>
-    <w:lsdException w:name="Light List"/>
-    <w:lsdException w:name="Light Grid"/>
-    <w:lsdException w:name="Medium Shading 1"/>
-    <w:lsdException w:name="Medium Shading 2"/>
-    <w:lsdException w:name="Medium List 1"/>
-    <w:lsdException w:name="Medium List 2"/>
-    <w:lsdException w:name="Medium Grid 1"/>
-    <w:lsdException w:name="Medium Grid 2"/>
-    <w:lsdException w:name="Medium Grid 3"/>
-    <w:lsdException w:name="Dark List"/>
-    <w:lsdException w:name="Colorful Shading"/>
-    <w:lsdException w:name="Colorful List"/>
-    <w:lsdException w:name="Colorful Grid"/>
-    <w:lsdException w:name="Light Shading Accent 1"/>
-    <w:lsdException w:name="Light List Accent 1"/>
-    <w:lsdException w:name="Light Grid Accent 1"/>
-    <w:lsdException w:name="Medium Shading 1 Accent 1"/>
-    <w:lsdException w:name="Medium Shading 2 Accent 1"/>
-    <w:lsdException w:name="Medium List 1 Accent 1"/>
-    <w:lsdException w:name="Revision" w:semiHidden="1"/>
-    <w:lsdException w:name="Medium List 2 Accent 1"/>
-    <w:lsdException w:name="Medium Grid 1 Accent 1"/>
-    <w:lsdException w:name="Medium Grid 2 Accent 1"/>
-    <w:lsdException w:name="Medium Grid 3 Accent 1"/>
-    <w:lsdException w:name="Dark List Accent 1"/>
-    <w:lsdException w:name="Colorful Shading Accent 1"/>
-    <w:lsdException w:name="Colorful List Accent 1"/>
-    <w:lsdException w:name="Colorful Grid Accent 1"/>
-    <w:lsdException w:name="Light Shading Accent 2"/>
-    <w:lsdException w:name="Light List Accent 2"/>
-    <w:lsdException w:name="Light Grid Accent 2"/>
-    <w:lsdException w:name="Medium Shading 1 Accent 2"/>
-    <w:lsdException w:name="Medium Shading 2 Accent 2"/>
-    <w:lsdException w:name="Medium List 1 Accent 2"/>
-    <w:lsdException w:name="Medium List 2 Accent 2"/>
-    <w:lsdException w:name="Medium Grid 1 Accent 2"/>
-    <w:lsdException w:name="Medium Grid 2 Accent 2"/>
-    <w:lsdException w:name="Medium Grid 3 Accent 2"/>
-    <w:lsdException w:name="Dark List Accent 2"/>
-    <w:lsdException w:name="Colorful Shading Accent 2"/>
-    <w:lsdException w:name="Colorful List Accent 2"/>
-    <w:lsdException w:name="Colorful Grid Accent 2"/>
-    <w:lsdException w:name="Light Shading Accent 3"/>
-    <w:lsdException w:name="Light List Accent 3"/>
-    <w:lsdException w:name="Light Grid Accent 3"/>
-    <w:lsdException w:name="Medium Shading 1 Accent 3"/>
-    <w:lsdException w:name="Medium Shading 2 Accent 3"/>
-    <w:lsdException w:name="Medium List 1 Accent 3"/>
-    <w:lsdException w:name="Medium List 2 Accent 3"/>
-    <w:lsdException w:name="Medium Grid 1 Accent 3"/>
-    <w:lsdException w:name="Medium Grid 2 Accent 3"/>
-    <w:lsdException w:name="Medium Grid 3 Accent 3"/>
-    <w:lsdException w:name="Dark List Accent 3"/>
-    <w:lsdException w:name="Colorful Shading Accent 3"/>
-    <w:lsdException w:name="Colorful List Accent 3"/>
-    <w:lsdException w:name="Colorful Grid Accent 3"/>
-    <w:lsdException w:name="Light Shading Accent 4"/>
-    <w:lsdException w:name="Light List Accent 4"/>
-    <w:lsdException w:name="Light Grid Accent 4"/>
-    <w:lsdException w:name="Medium Shading 1 Accent 4"/>
-    <w:lsdException w:name="Medium Shading 2 Accent 4"/>
-    <w:lsdException w:name="Medium List 1 Accent 4"/>
-    <w:lsdException w:name="Medium List 2 Accent 4"/>
-    <w:lsdException w:name="Medium Grid 1 Accent 4"/>
-    <w:lsdException w:name="Medium Grid 2 Accent 4"/>
-    <w:lsdException w:name="Medium Grid 3 Accent 4"/>
-    <w:lsdException w:name="Dark List Accent 4"/>
-    <w:lsdException w:name="Colorful Shading Accent 4"/>
-    <w:lsdException w:name="Colorful List Accent 4"/>
-    <w:lsdException w:name="Colorful Grid Accent 4"/>
-    <w:lsdException w:name="Light Shading Accent 5"/>
-    <w:lsdException w:name="Light List Accent 5"/>
-    <w:lsdException w:name="Light Grid Accent 5"/>
-    <w:lsdException w:name="Medium Shading 1 Accent 5"/>
-    <w:lsdException w:name="Medium Shading 2 Accent 5"/>
-    <w:lsdException w:name="Medium List 1 Accent 5"/>
-    <w:lsdException w:name="Medium List 2 Accent 5"/>
-    <w:lsdException w:name="Medium Grid 1 Accent 5"/>
-    <w:lsdException w:name="Medium Grid 2 Accent 5"/>
-    <w:lsdException w:name="Medium Grid 3 Accent 5"/>
-    <w:lsdException w:name="Dark List Accent 5"/>
-    <w:lsdException w:name="Colorful Shading Accent 5"/>
-    <w:lsdException w:name="Colorful List Accent 5"/>
-    <w:lsdException w:name="Colorful Grid Accent 5"/>
-    <w:lsdException w:name="Light Shading Accent 6"/>
-    <w:lsdException w:name="Light List Accent 6"/>
-    <w:lsdException w:name="Light Grid Accent 6"/>
-    <w:lsdException w:name="Medium Shading 1 Accent 6"/>
-    <w:lsdException w:name="Medium Shading 2 Accent 6"/>
-    <w:lsdException w:name="Medium List 1 Accent 6"/>
-    <w:lsdException w:name="Medium List 2 Accent 6"/>
-    <w:lsdException w:name="Medium Grid 1 Accent 6"/>
-    <w:lsdException w:name="Medium Grid 2 Accent 6"/>
-    <w:lsdException w:name="Medium Grid 3 Accent 6"/>
-    <w:lsdException w:name="Dark List Accent 6"/>
-    <w:lsdException w:name="Colorful Shading Accent 6"/>
-    <w:lsdException w:name="Colorful List Accent 6" w:uiPriority="72"/>
-    <w:lsdException w:name="Colorful Grid Accent 6" w:uiPriority="73"/>
-    <w:lsdException w:name="Subtle Emphasis" w:uiPriority="19" w:qFormat="1"/>
-    <w:lsdException w:name="Intense Emphasis" w:uiPriority="21" w:qFormat="1"/>
-    <w:lsdException w:name="Subtle Reference" w:uiPriority="31" w:qFormat="1"/>
-    <w:lsdException w:name="Intense Reference" w:uiPriority="32" w:qFormat="1"/>
-    <w:lsdException w:name="Book Title" w:uiPriority="33" w:qFormat="1"/>
-    <w:lsdException w:name="Bibliography" w:semiHidden="1" w:uiPriority="37" w:unhideWhenUsed="1"/>
-    <w:lsdException w:name="TOC Heading" w:semiHidden="1" w:uiPriority="39" w:unhideWhenUsed="1" w:qFormat="1"/>
-    <w:lsdException w:name="Plain Table 1" w:uiPriority="41"/>
-    <w:lsdException w:name="Plain Table 2" w:uiPriority="42"/>
-    <w:lsdException w:name="Plain Table 3" w:uiPriority="43"/>
-    <w:lsdException w:name="Plain Table 4" w:uiPriority="44"/>
-    <w:lsdException w:name="Plain Table 5" w:uiPriority="45"/>
-    <w:lsdException w:name="Grid Table Light" w:uiPriority="40"/>
-    <w:lsdException w:name="Grid Table 1 Light" w:uiPriority="46"/>
-    <w:lsdException w:name="Grid Table 2" w:uiPriority="47"/>
-    <w:lsdException w:name="Grid Table 3" w:uiPriority="48"/>
-    <w:lsdException w:name="Grid Table 4" w:uiPriority="49"/>
-    <w:lsdException w:name="Grid Table 5 Dark" w:uiPriority="50"/>
-    <w:lsdException w:name="Grid Table 6 Colorful" w:uiPriority="51"/>
-    <w:lsdException w:name="Grid Table 7 Colorful" w:uiPriority="52"/>
-    <w:lsdException w:name="Grid Table 1 Light Accent 1" w:uiPriority="46"/>
-    <w:lsdException w:name="Grid Table 2 Accent 1" w:uiPriority="47"/>
-    <w:lsdException w:name="Grid Table 3 Accent 1" w:uiPriority="48"/>
-    <w:lsdException w:name="Grid Table 4 Accent 1" w:uiPriority="49"/>
-    <w:lsdException w:name="Grid Table 5 Dark Accent 1" w:uiPriority="50"/>
-    <w:lsdException w:name="Grid Table 6 Colorful Accent 1" w:uiPriority="51"/>
-    <w:lsdException w:name="Grid Table 7 Colorful Accent 1" w:uiPriority="52"/>
-    <w:lsdException w:name="Grid Table 1 Light Accent 2" w:uiPriority="46"/>
-    <w:lsdException w:name="Grid Table 2 Accent 2" w:uiPriority="47"/>
-    <w:lsdException w:name="Grid Table 3 Accent 2" w:uiPriority="48"/>
-    <w:lsdException w:name="Grid Table 4 Accent 2" w:uiPriority="49"/>
-    <w:lsdException w:name="Grid Table 5 Dark Accent 2" w:uiPriority="50"/>
-    <w:lsdException w:name="Grid Table 6 Colorful Accent 2" w:uiPriority="51"/>
-    <w:lsdException w:name="Grid Table 7 Colorful Accent 2" w:uiPriority="52"/>
-    <w:lsdException w:name="Grid Table 1 Light Accent 3" w:uiPriority="46"/>
-    <w:lsdException w:name="Grid Table 2 Accent 3" w:uiPriority="47"/>
-    <w:lsdException w:name="Grid Table 3 Accent 3" w:uiPriority="48"/>
-    <w:lsdException w:name="Grid Table 4 Accent 3" w:uiPriority="49"/>
-    <w:lsdException w:name="Grid Table 5 Dark Accent 3" w:uiPriority="50"/>
-    <w:lsdException w:name="Grid Table 6 Colorful Accent 3" w:uiPriority="51"/>
-    <w:lsdException w:name="Grid Table 7 Colorful Accent 3" w:uiPriority="52"/>
-    <w:lsdException w:name="Grid Table 1 Light Accent 4" w:uiPriority="46"/>
-    <w:lsdException w:name="Grid Table 2 Accent 4" w:uiPriority="47"/>
-    <w:lsdException w:name="Grid Table 3 Accent 4" w:uiPriority="48"/>
-    <w:lsdException w:name="Grid Table 4 Accent 4" w:uiPriority="49"/>
-    <w:lsdException w:name="Grid Table 5 Dark Accent 4" w:uiPriority="50"/>
-    <w:lsdException w:name="Grid Table 6 Colorful Accent 4" w:uiPriority="51"/>
-    <w:lsdException w:name="Grid Table 7 Colorful Accent 4" w:uiPriority="52"/>
-    <w:lsdException w:name="Grid Table 1 Light Accent 5" w:uiPriority="46"/>
-    <w:lsdException w:name="Grid Table 2 Accent 5" w:uiPriority="47"/>
-    <w:lsdException w:name="Grid Table 3 Accent 5" w:uiPriority="48"/>
-    <w:lsdException w:name="Grid Table 4 Accent 5" w:uiPriority="49"/>
-    <w:lsdException w:name="Grid Table 5 Dark Accent 5" w:uiPriority="50"/>
-    <w:lsdException w:name="Grid Table 6 Colorful Accent 5" w:uiPriority="51"/>
-    <w:lsdException w:name="Grid Table 7 Colorful Accent 5" w:uiPriority="52"/>
-    <w:lsdException w:name="Grid Table 1 Light Accent 6" w:uiPriority="46"/>
-    <w:lsdException w:name="Grid Table 2 Accent 6" w:uiPriority="47"/>
-    <w:lsdException w:name="Grid Table 3 Accent 6" w:uiPriority="48"/>
-    <w:lsdException w:name="Grid Table 4 Accent 6" w:uiPriority="49"/>
-    <w:lsdException w:name="Grid Table 5 Dark Accent 6" w:uiPriority="50"/>
-    <w:lsdException w:name="Grid Table 6 Colorful Accent 6" w:uiPriority="51"/>
-    <w:lsdException w:name="Grid Table 7 Colorful Accent 6" w:uiPriority="52"/>
-    <w:lsdException w:name="List Table 1 Light" w:uiPriority="46"/>
-    <w:lsdException w:name="List Table 2" w:uiPriority="47"/>
-    <w:lsdException w:name="List Table 3" w:uiPriority="48"/>
-    <w:lsdException w:name="List Table 4" w:uiPriority="49"/>
-    <w:lsdException w:name="List Table 5 Dark" w:uiPriority="50"/>
-    <w:lsdException w:name="List Table 6 Colorful" w:uiPriority="51"/>
-    <w:lsdException w:name="List Table 7 Colorful" w:uiPriority="52"/>
-    <w:lsdException w:name="List Table 1 Light Accent 1" w:uiPriority="46"/>
-    <w:lsdException w:name="List Table 2 Accent 1" w:uiPriority="47"/>
-    <w:lsdException w:name="List Table 3 Accent 1" w:uiPriority="48"/>
-    <w:lsdException w:name="List Table 4 Accent 1" w:uiPriority="49"/>
-    <w:lsdException w:name="List Table 5 Dark Accent 1" w:uiPriority="50"/>
-    <w:lsdException w:name="List Table 6 Colorful Accent 1" w:uiPriority="51"/>
-    <w:lsdException w:name="List Table 7 Colorful Accent 1" w:uiPriority="52"/>
-    <w:lsdException w:name="List Table 1 Light Accent 2" w:uiPriority="46"/>
-    <w:lsdException w:name="List Table 2 Accent 2" w:uiPriority="47"/>
-    <w:lsdException w:name="List Table 3 Accent 2" w:uiPriority="48"/>
-    <w:lsdException w:name="List Table 4 Accent 2" w:uiPriority="49"/>
-    <w:lsdException w:name="List Table 5 Dark Accent 2" w:uiPriority="50"/>
-    <w:lsdException w:name="List Table 6 Colorful Accent 2" w:uiPriority="51"/>
-    <w:lsdException w:name="List Table 7 Colorful Accent 2" w:uiPriority="52"/>
-    <w:lsdException w:name="List Table 1 Light Accent 3" w:uiPriority="46"/>
-    <w:lsdException w:name="List Table 2 Accent 3" w:uiPriority="47"/>
-    <w:lsdException w:name="List Table 3 Accent 3" w:uiPriority="48"/>
-    <w:lsdException w:name="List Table 4 Accent 3" w:uiPriority="49"/>
-    <w:lsdException w:name="List Table 5 Dark Accent 3" w:uiPriority="50"/>
-    <w:lsdException w:name="List Table 6 Colorful Accent 3" w:uiPriority="51"/>
-    <w:lsdException w:name="List Table 7 Colorful Accent 3" w:uiPriority="52"/>
-    <w:lsdException w:name="List Table 1 Light Accent 4" w:uiPriority="46"/>
-    <w:lsdException w:name="List Table 2 Accent 4" w:uiPriority="47"/>
-    <w:lsdException w:name="List Table 3 Accent 4" w:uiPriority="48"/>
-    <w:lsdException w:name="List Table 4 Accent 4" w:uiPriority="49"/>
-    <w:lsdException w:name="List Table 5 Dark Accent 4" w:uiPriority="50"/>
-    <w:lsdException w:name="List Table 6 Colorful Accent 4" w:uiPriority="51"/>
-    <w:lsdException w:name="List Table 7 Colorful Accent 4" w:uiPriority="52"/>
-    <w:lsdException w:name="List Table 1 Light Accent 5" w:uiPriority="46"/>
-    <w:lsdException w:name="List Table 2 Accent 5" w:uiPriority="47"/>
-    <w:lsdException w:name="List Table 3 Accent 5" w:uiPriority="48"/>
-    <w:lsdException w:name="List Table 4 Accent 5" w:uiPriority="49"/>
-    <w:lsdException w:name="List Table 5 Dark Accent 5" w:uiPriority="50"/>
-    <w:lsdException w:name="List Table 6 Colorful Accent 5" w:uiPriority="51"/>
-    <w:lsdException w:name="List Table 7 Colorful Accent 5" w:uiPriority="52"/>
-    <w:lsdException w:name="List Table 1 Light Accent 6" w:uiPriority="46"/>
-    <w:lsdException w:name="List Table 2 Accent 6" w:uiPriority="47"/>
-    <w:lsdException w:name="List Table 3 Accent 6" w:uiPriority="48"/>
-    <w:lsdException w:name="List Table 4 Accent 6" w:uiPriority="49"/>
-    <w:lsdException w:name="List Table 5 Dark Accent 6" w:uiPriority="50"/>
-    <w:lsdException w:name="List Table 6 Colorful Accent 6" w:uiPriority="51"/>
-    <w:lsdException w:name="List Table 7 Colorful Accent 6" w:uiPriority="52"/>
-    <w:lsdException w:name="Mention" w:semiHidden="1" w:uiPriority="99" w:unhideWhenUsed="1"/>
-    <w:lsdException w:name="Smart Hyperlink" w:semiHidden="1" w:uiPriority="99" w:unhideWhenUsed="1"/>
-    <w:lsdException w:name="Hashtag" w:semiHidden="1" w:uiPriority="99" w:unhideWhenUsed="1"/>
-    <w:lsdException w:name="Unresolved Mention" w:semiHidden="1" w:uiPriority="99" w:unhideWhenUsed="1"/>
-    <w:lsdException w:name="Smart Link" w:semiHidden="1" w:uiPriority="99" w:unhideWhenUsed="1"/>
+  <w:latentStyles w:defLockedState="0" w:defUIPriority="0" w:defSemiHidden="1" w:defUnhideWhenUsed="1" w:defQFormat="0" w:count="267">
+    <w:lsdException w:name="Normal" w:semiHidden="0" w:unhideWhenUsed="0"/>
+    <w:lsdException w:name="heading 1" w:semiHidden="0" w:unhideWhenUsed="0"/>
+    <w:lsdException w:name="heading 2" w:semiHidden="0" w:unhideWhenUsed="0"/>
+    <w:lsdException w:name="heading 3" w:semiHidden="0" w:unhideWhenUsed="0"/>
+    <w:lsdException w:name="heading 5" w:semiHidden="0" w:unhideWhenUsed="0"/>
+    <w:lsdException w:name="heading 6" w:semiHidden="0" w:unhideWhenUsed="0"/>
+    <w:lsdException w:name="heading 7" w:semiHidden="0" w:unhideWhenUsed="0"/>
+    <w:lsdException w:name="heading 8" w:semiHidden="0" w:unhideWhenUsed="0"/>
+    <w:lsdException w:name="heading 9" w:semiHidden="0" w:unhideWhenUsed="0"/>
+    <w:lsdException w:name="List 4" w:semiHidden="0" w:unhideWhenUsed="0"/>
+    <w:lsdException w:name="List Bullet 3" w:semiHidden="0" w:unhideWhenUsed="0"/>
+    <w:lsdException w:name="List Bullet 4" w:semiHidden="0" w:unhideWhenUsed="0"/>
+    <w:lsdException w:name="Title" w:semiHidden="0" w:unhideWhenUsed="0"/>
+    <w:lsdException w:name="Subtitle" w:semiHidden="0" w:unhideWhenUsed="0"/>
+    <w:lsdException w:name="Body Text First Indent" w:semiHidden="0" w:unhideWhenUsed="0"/>
+    <w:lsdException w:name="Body Text First Indent 2" w:semiHidden="0" w:unhideWhenUsed="0"/>
+    <w:lsdException w:name="Note Heading" w:semiHidden="0" w:unhideWhenUsed="0"/>
+    <w:lsdException w:name="Body Text 2" w:semiHidden="0" w:unhideWhenUsed="0"/>
+    <w:lsdException w:name="Strong" w:semiHidden="0" w:unhideWhenUsed="0"/>
+    <w:lsdException w:name="Emphasis" w:semiHidden="0" w:unhideWhenUsed="0"/>
+    <w:lsdException w:name="Normal (Web)" w:uiPriority="99"/>
+    <w:lsdException w:name="Table Grid" w:semiHidden="0" w:unhideWhenUsed="0"/>
+    <w:lsdException w:name="Placeholder Text" w:unhideWhenUsed="0"/>
+    <w:lsdException w:name="No Spacing" w:semiHidden="0" w:unhideWhenUsed="0"/>
+    <w:lsdException w:name="Light Shading" w:semiHidden="0" w:unhideWhenUsed="0"/>
+    <w:lsdException w:name="Light List" w:semiHidden="0" w:unhideWhenUsed="0"/>
+    <w:lsdException w:name="Light Grid" w:semiHidden="0" w:unhideWhenUsed="0"/>
+    <w:lsdException w:name="Medium Shading 1" w:semiHidden="0" w:unhideWhenUsed="0"/>
+    <w:lsdException w:name="Medium Shading 2" w:semiHidden="0" w:unhideWhenUsed="0"/>
+    <w:lsdException w:name="Medium List 1" w:semiHidden="0" w:unhideWhenUsed="0"/>
+    <w:lsdException w:name="Medium List 2" w:semiHidden="0" w:unhideWhenUsed="0"/>
+    <w:lsdException w:name="Medium Grid 1" w:semiHidden="0" w:unhideWhenUsed="0"/>
+    <w:lsdException w:name="Medium Grid 2" w:semiHidden="0" w:unhideWhenUsed="0"/>
+    <w:lsdException w:name="Medium Grid 3" w:semiHidden="0" w:unhideWhenUsed="0"/>
+    <w:lsdException w:name="Dark List" w:semiHidden="0" w:unhideWhenUsed="0"/>
+    <w:lsdException w:name="Colorful Shading" w:semiHidden="0" w:unhideWhenUsed="0"/>
+    <w:lsdException w:name="Colorful List" w:semiHidden="0" w:unhideWhenUsed="0"/>
+    <w:lsdException w:name="Colorful Grid" w:semiHidden="0" w:unhideWhenUsed="0"/>
+    <w:lsdException w:name="Light Shading Accent 1" w:semiHidden="0" w:unhideWhenUsed="0"/>
+    <w:lsdException w:name="Light List Accent 1" w:semiHidden="0" w:unhideWhenUsed="0"/>
+    <w:lsdException w:name="Light Grid Accent 1" w:semiHidden="0" w:unhideWhenUsed="0"/>
+    <w:lsdException w:name="Medium Shading 1 Accent 1" w:semiHidden="0" w:unhideWhenUsed="0"/>
+    <w:lsdException w:name="Medium Shading 2 Accent 1" w:semiHidden="0" w:unhideWhenUsed="0"/>
+    <w:lsdException w:name="Medium List 1 Accent 1" w:semiHidden="0" w:unhideWhenUsed="0"/>
+    <w:lsdException w:name="Revision" w:unhideWhenUsed="0"/>
+    <w:lsdException w:name="List Paragraph" w:semiHidden="0" w:unhideWhenUsed="0"/>
+    <w:lsdException w:name="Quote" w:semiHidden="0" w:unhideWhenUsed="0"/>
+    <w:lsdException w:name="Intense Quote" w:semiHidden="0" w:unhideWhenUsed="0"/>
+    <w:lsdException w:name="Medium List 2 Accent 1" w:semiHidden="0" w:unhideWhenUsed="0"/>
+    <w:lsdException w:name="Medium Grid 1 Accent 1" w:semiHidden="0" w:unhideWhenUsed="0"/>
+    <w:lsdException w:name="Medium Grid 2 Accent 1" w:semiHidden="0" w:unhideWhenUsed="0"/>
+    <w:lsdException w:name="Medium Grid 3 Accent 1" w:semiHidden="0" w:unhideWhenUsed="0"/>
+    <w:lsdException w:name="Dark List Accent 1" w:semiHidden="0" w:unhideWhenUsed="0"/>
+    <w:lsdException w:name="Colorful Shading Accent 1" w:semiHidden="0" w:unhideWhenUsed="0"/>
+    <w:lsdException w:name="Colorful List Accent 1" w:semiHidden="0" w:unhideWhenUsed="0"/>
+    <w:lsdException w:name="Colorful Grid Accent 1" w:semiHidden="0" w:unhideWhenUsed="0"/>
+    <w:lsdException w:name="Light Shading Accent 2" w:semiHidden="0" w:unhideWhenUsed="0"/>
+    <w:lsdException w:name="Light List Accent 2" w:semiHidden="0" w:unhideWhenUsed="0"/>
+    <w:lsdException w:name="Light Grid Accent 2" w:semiHidden="0" w:unhideWhenUsed="0"/>
+    <w:lsdException w:name="Medium Shading 1 Accent 2" w:semiHidden="0" w:unhideWhenUsed="0"/>
+    <w:lsdException w:name="Medium Shading 2 Accent 2" w:semiHidden="0" w:unhideWhenUsed="0"/>
+    <w:lsdException w:name="Medium List 1 Accent 2" w:semiHidden="0" w:unhideWhenUsed="0"/>
+    <w:lsdException w:name="Medium List 2 Accent 2" w:semiHidden="0" w:unhideWhenUsed="0"/>
+    <w:lsdException w:name="Medium Grid 1 Accent 2" w:semiHidden="0" w:unhideWhenUsed="0"/>
+    <w:lsdException w:name="Medium Grid 2 Accent 2" w:semiHidden="0" w:unhideWhenUsed="0"/>
+    <w:lsdException w:name="Medium Grid 3 Accent 2" w:semiHidden="0" w:unhideWhenUsed="0"/>
+    <w:lsdException w:name="Dark List Accent 2" w:semiHidden="0" w:unhideWhenUsed="0"/>
+    <w:lsdException w:name="Colorful Shading Accent 2" w:semiHidden="0" w:unhideWhenUsed="0"/>
+    <w:lsdException w:name="Colorful List Accent 2" w:semiHidden="0" w:unhideWhenUsed="0"/>
+    <w:lsdException w:name="Colorful Grid Accent 2" w:semiHidden="0" w:unhideWhenUsed="0"/>
+    <w:lsdException w:name="Light Shading Accent 3" w:semiHidden="0" w:unhideWhenUsed="0"/>
+    <w:lsdException w:name="Light List Accent 3" w:semiHidden="0" w:unhideWhenUsed="0"/>
+    <w:lsdException w:name="Light Grid Accent 3" w:semiHidden="0" w:unhideWhenUsed="0"/>
+    <w:lsdException w:name="Medium Shading 1 Accent 3" w:semiHidden="0" w:unhideWhenUsed="0"/>
+    <w:lsdException w:name="Medium Shading 2 Accent 3" w:semiHidden="0" w:unhideWhenUsed="0"/>
+    <w:lsdException w:name="Medium List 1 Accent 3" w:semiHidden="0" w:unhideWhenUsed="0"/>
+    <w:lsdException w:name="Medium List 2 Accent 3" w:semiHidden="0" w:unhideWhenUsed="0"/>
+    <w:lsdException w:name="Medium Grid 1 Accent 3" w:semiHidden="0" w:unhideWhenUsed="0"/>
+    <w:lsdException w:name="Medium Grid 2 Accent 3" w:semiHidden="0" w:unhideWhenUsed="0"/>
+    <w:lsdException w:name="Medium Grid 3 Accent 3" w:semiHidden="0" w:unhideWhenUsed="0"/>
+    <w:lsdException w:name="Dark List Accent 3" w:semiHidden="0" w:unhideWhenUsed="0"/>
+    <w:lsdException w:name="Colorful Shading Accent 3" w:semiHidden="0" w:unhideWhenUsed="0"/>
+    <w:lsdException w:name="Colorful List Accent 3" w:semiHidden="0" w:unhideWhenUsed="0"/>
+    <w:lsdException w:name="Colorful Grid Accent 3" w:semiHidden="0" w:unhideWhenUsed="0"/>
+    <w:lsdException w:name="Light Shading Accent 4" w:semiHidden="0" w:unhideWhenUsed="0"/>
+    <w:lsdException w:name="Light List Accent 4" w:semiHidden="0" w:unhideWhenUsed="0"/>
+    <w:lsdException w:name="Light Grid Accent 4" w:semiHidden="0" w:unhideWhenUsed="0"/>
+    <w:lsdException w:name="Medium Shading 1 Accent 4" w:semiHidden="0" w:unhideWhenUsed="0"/>
+    <w:lsdException w:name="Medium Shading 2 Accent 4" w:semiHidden="0" w:unhideWhenUsed="0"/>
+    <w:lsdException w:name="Medium List 1 Accent 4" w:semiHidden="0" w:unhideWhenUsed="0"/>
+    <w:lsdException w:name="Medium List 2 Accent 4" w:semiHidden="0" w:unhideWhenUsed="0"/>
+    <w:lsdException w:name="Medium Grid 1 Accent 4" w:semiHidden="0" w:unhideWhenUsed="0"/>
+    <w:lsdException w:name="Medium Grid 2 Accent 4" w:semiHidden="0" w:unhideWhenUsed="0"/>
+    <w:lsdException w:name="Medium Grid 3 Accent 4" w:semiHidden="0" w:unhideWhenUsed="0"/>
+    <w:lsdException w:name="Dark List Accent 4" w:semiHidden="0" w:unhideWhenUsed="0"/>
+    <w:lsdException w:name="Colorful Shading Accent 4" w:semiHidden="0" w:unhideWhenUsed="0"/>
+    <w:lsdException w:name="Colorful List Accent 4" w:semiHidden="0" w:unhideWhenUsed="0"/>
+    <w:lsdException w:name="Colorful Grid Accent 4" w:semiHidden="0" w:unhideWhenUsed="0"/>
+    <w:lsdException w:name="Light Shading Accent 5" w:semiHidden="0" w:unhideWhenUsed="0"/>
+    <w:lsdException w:name="Light List Accent 5" w:semiHidden="0" w:unhideWhenUsed="0"/>
+    <w:lsdException w:name="Light Grid Accent 5" w:semiHidden="0" w:unhideWhenUsed="0"/>
+    <w:lsdException w:name="Medium Shading 1 Accent 5" w:semiHidden="0" w:unhideWhenUsed="0"/>
+    <w:lsdException w:name="Medium Shading 2 Accent 5" w:semiHidden="0" w:unhideWhenUsed="0"/>
+    <w:lsdException w:name="Medium List 1 Accent 5" w:semiHidden="0" w:unhideWhenUsed="0"/>
+    <w:lsdException w:name="Medium List 2 Accent 5" w:semiHidden="0" w:unhideWhenUsed="0"/>
+    <w:lsdException w:name="Medium Grid 1 Accent 5" w:semiHidden="0" w:unhideWhenUsed="0"/>
+    <w:lsdException w:name="Medium Grid 2 Accent 5" w:semiHidden="0" w:unhideWhenUsed="0"/>
+    <w:lsdException w:name="Medium Grid 3 Accent 5" w:semiHidden="0" w:unhideWhenUsed="0"/>
+    <w:lsdException w:name="Dark List Accent 5" w:semiHidden="0" w:unhideWhenUsed="0"/>
+    <w:lsdException w:name="Colorful Shading Accent 5" w:semiHidden="0" w:unhideWhenUsed="0"/>
+    <w:lsdException w:name="Colorful List Accent 5" w:semiHidden="0" w:unhideWhenUsed="0"/>
+    <w:lsdException w:name="Colorful Grid Accent 5" w:semiHidden="0" w:unhideWhenUsed="0"/>
+    <w:lsdException w:name="Light Shading Accent 6" w:semiHidden="0" w:unhideWhenUsed="0"/>
+    <w:lsdException w:name="Light List Accent 6" w:semiHidden="0" w:unhideWhenUsed="0"/>
+    <w:lsdException w:name="Light Grid Accent 6" w:semiHidden="0" w:unhideWhenUsed="0"/>
+    <w:lsdException w:name="Medium Shading 1 Accent 6" w:semiHidden="0" w:unhideWhenUsed="0"/>
+    <w:lsdException w:name="Medium Shading 2 Accent 6" w:semiHidden="0" w:unhideWhenUsed="0"/>
+    <w:lsdException w:name="Medium List 1 Accent 6" w:semiHidden="0" w:unhideWhenUsed="0"/>
+    <w:lsdException w:name="Medium List 2 Accent 6" w:semiHidden="0" w:unhideWhenUsed="0"/>
+    <w:lsdException w:name="Medium Grid 1 Accent 6" w:semiHidden="0" w:unhideWhenUsed="0"/>
+    <w:lsdException w:name="Medium Grid 2 Accent 6" w:semiHidden="0" w:unhideWhenUsed="0"/>
+    <w:lsdException w:name="Medium Grid 3 Accent 6" w:semiHidden="0" w:unhideWhenUsed="0"/>
+    <w:lsdException w:name="Dark List Accent 6" w:semiHidden="0" w:unhideWhenUsed="0"/>
+    <w:lsdException w:name="Colorful Shading Accent 6" w:semiHidden="0" w:unhideWhenUsed="0"/>
+    <w:lsdException w:name="Colorful List Accent 6" w:semiHidden="0" w:uiPriority="72" w:unhideWhenUsed="0"/>
+    <w:lsdException w:name="Colorful Grid Accent 6" w:semiHidden="0" w:uiPriority="73" w:unhideWhenUsed="0"/>
+    <w:lsdException w:name="Subtle Emphasis" w:semiHidden="0" w:uiPriority="19" w:unhideWhenUsed="0" w:qFormat="1"/>
+    <w:lsdException w:name="Intense Emphasis" w:semiHidden="0" w:uiPriority="21" w:unhideWhenUsed="0" w:qFormat="1"/>
+    <w:lsdException w:name="Subtle Reference" w:semiHidden="0" w:uiPriority="31" w:unhideWhenUsed="0" w:qFormat="1"/>
+    <w:lsdException w:name="Intense Reference" w:semiHidden="0" w:uiPriority="32" w:unhideWhenUsed="0" w:qFormat="1"/>
+    <w:lsdException w:name="Book Title" w:semiHidden="0" w:uiPriority="33" w:unhideWhenUsed="0" w:qFormat="1"/>
+    <w:lsdException w:name="Bibliography" w:uiPriority="37"/>
+    <w:lsdException w:name="TOC Heading" w:uiPriority="39" w:qFormat="1"/>
   </w:latentStyles>
   <w:style w:type="paragraph" w:default="1" w:styleId="Normal">
     <w:name w:val="Normal"/>
@@ -20887,7 +20793,1532 @@
       <w:color w:val="0000FF"/>
     </w:rPr>
   </w:style>
-  <w:style w:type="character" w:styleId="UnresolvedMention">
+  <w:style w:type="character" w:customStyle="1" w:styleId="UnresolvedMention">
+    <w:name w:val="Unresolved Mention"/>
+    <w:basedOn w:val="DefaultParagraphFont"/>
+    <w:uiPriority w:val="99"/>
+    <w:semiHidden/>
+    <w:unhideWhenUsed/>
+    <w:rsid w:val="00391FC0"/>
+    <w:rPr>
+      <w:color w:val="605E5C"/>
+      <w:shd w:val="clear" w:color="auto" w:fill="E1DFDD"/>
+    </w:rPr>
+  </w:style>
+</w:styles>
+</file>
+
+<file path=word/stylesWithEffects.xml><?xml version="1.0" encoding="utf-8"?>
+<w:styles xmlns:wpc="http://schemas.microsoft.com/office/word/2010/wordprocessingCanvas" xmlns:mc="http://schemas.openxmlformats.org/markup-compatibility/2006" xmlns:o="urn:schemas-microsoft-com:office:office" xmlns:r="http://schemas.openxmlformats.org/officeDocument/2006/relationships" xmlns:m="http://schemas.openxmlformats.org/officeDocument/2006/math" xmlns:v="urn:schemas-microsoft-com:vml" xmlns:wp14="http://schemas.microsoft.com/office/word/2010/wordprocessingDrawing" xmlns:wp="http://schemas.openxmlformats.org/drawingml/2006/wordprocessingDrawing" xmlns:w10="urn:schemas-microsoft-com:office:word" xmlns:w="http://schemas.openxmlformats.org/wordprocessingml/2006/main" xmlns:w14="http://schemas.microsoft.com/office/word/2010/wordml" xmlns:wpg="http://schemas.microsoft.com/office/word/2010/wordprocessingGroup" xmlns:wpi="http://schemas.microsoft.com/office/word/2010/wordprocessingInk" xmlns:wne="http://schemas.microsoft.com/office/word/2006/wordml" xmlns:wps="http://schemas.microsoft.com/office/word/2010/wordprocessingShape" mc:Ignorable="w14 wp14">
+  <w:docDefaults>
+    <w:rPrDefault>
+      <w:rPr>
+        <w:rFonts w:ascii="Times New Roman" w:eastAsia="Times New Roman" w:hAnsi="Times New Roman" w:cs="Times New Roman"/>
+        <w:sz w:val="24"/>
+        <w:szCs w:val="24"/>
+        <w:lang w:val="en-US" w:eastAsia="en-US" w:bidi="ar-SA"/>
+      </w:rPr>
+    </w:rPrDefault>
+    <w:pPrDefault/>
+  </w:docDefaults>
+  <w:latentStyles w:defLockedState="0" w:defUIPriority="0" w:defSemiHidden="1" w:defUnhideWhenUsed="1" w:defQFormat="0" w:count="267">
+    <w:lsdException w:name="Normal" w:semiHidden="0" w:unhideWhenUsed="0"/>
+    <w:lsdException w:name="heading 1" w:semiHidden="0" w:unhideWhenUsed="0"/>
+    <w:lsdException w:name="heading 2" w:semiHidden="0" w:unhideWhenUsed="0"/>
+    <w:lsdException w:name="heading 3" w:semiHidden="0" w:unhideWhenUsed="0"/>
+    <w:lsdException w:name="heading 5" w:semiHidden="0" w:unhideWhenUsed="0"/>
+    <w:lsdException w:name="heading 6" w:semiHidden="0" w:unhideWhenUsed="0"/>
+    <w:lsdException w:name="heading 7" w:semiHidden="0" w:unhideWhenUsed="0"/>
+    <w:lsdException w:name="heading 8" w:semiHidden="0" w:unhideWhenUsed="0"/>
+    <w:lsdException w:name="heading 9" w:semiHidden="0" w:unhideWhenUsed="0"/>
+    <w:lsdException w:name="List 4" w:semiHidden="0" w:unhideWhenUsed="0"/>
+    <w:lsdException w:name="List Bullet 3" w:semiHidden="0" w:unhideWhenUsed="0"/>
+    <w:lsdException w:name="List Bullet 4" w:semiHidden="0" w:unhideWhenUsed="0"/>
+    <w:lsdException w:name="Title" w:semiHidden="0" w:unhideWhenUsed="0"/>
+    <w:lsdException w:name="Subtitle" w:semiHidden="0" w:unhideWhenUsed="0"/>
+    <w:lsdException w:name="Body Text First Indent" w:semiHidden="0" w:unhideWhenUsed="0"/>
+    <w:lsdException w:name="Body Text First Indent 2" w:semiHidden="0" w:unhideWhenUsed="0"/>
+    <w:lsdException w:name="Note Heading" w:semiHidden="0" w:unhideWhenUsed="0"/>
+    <w:lsdException w:name="Body Text 2" w:semiHidden="0" w:unhideWhenUsed="0"/>
+    <w:lsdException w:name="Strong" w:semiHidden="0" w:unhideWhenUsed="0"/>
+    <w:lsdException w:name="Emphasis" w:semiHidden="0" w:unhideWhenUsed="0"/>
+    <w:lsdException w:name="Normal (Web)" w:uiPriority="99"/>
+    <w:lsdException w:name="Table Grid" w:semiHidden="0" w:unhideWhenUsed="0"/>
+    <w:lsdException w:name="Placeholder Text" w:unhideWhenUsed="0"/>
+    <w:lsdException w:name="No Spacing" w:semiHidden="0" w:unhideWhenUsed="0"/>
+    <w:lsdException w:name="Light Shading" w:semiHidden="0" w:unhideWhenUsed="0"/>
+    <w:lsdException w:name="Light List" w:semiHidden="0" w:unhideWhenUsed="0"/>
+    <w:lsdException w:name="Light Grid" w:semiHidden="0" w:unhideWhenUsed="0"/>
+    <w:lsdException w:name="Medium Shading 1" w:semiHidden="0" w:unhideWhenUsed="0"/>
+    <w:lsdException w:name="Medium Shading 2" w:semiHidden="0" w:unhideWhenUsed="0"/>
+    <w:lsdException w:name="Medium List 1" w:semiHidden="0" w:unhideWhenUsed="0"/>
+    <w:lsdException w:name="Medium List 2" w:semiHidden="0" w:unhideWhenUsed="0"/>
+    <w:lsdException w:name="Medium Grid 1" w:semiHidden="0" w:unhideWhenUsed="0"/>
+    <w:lsdException w:name="Medium Grid 2" w:semiHidden="0" w:unhideWhenUsed="0"/>
+    <w:lsdException w:name="Medium Grid 3" w:semiHidden="0" w:unhideWhenUsed="0"/>
+    <w:lsdException w:name="Dark List" w:semiHidden="0" w:unhideWhenUsed="0"/>
+    <w:lsdException w:name="Colorful Shading" w:semiHidden="0" w:unhideWhenUsed="0"/>
+    <w:lsdException w:name="Colorful List" w:semiHidden="0" w:unhideWhenUsed="0"/>
+    <w:lsdException w:name="Colorful Grid" w:semiHidden="0" w:unhideWhenUsed="0"/>
+    <w:lsdException w:name="Light Shading Accent 1" w:semiHidden="0" w:unhideWhenUsed="0"/>
+    <w:lsdException w:name="Light List Accent 1" w:semiHidden="0" w:unhideWhenUsed="0"/>
+    <w:lsdException w:name="Light Grid Accent 1" w:semiHidden="0" w:unhideWhenUsed="0"/>
+    <w:lsdException w:name="Medium Shading 1 Accent 1" w:semiHidden="0" w:unhideWhenUsed="0"/>
+    <w:lsdException w:name="Medium Shading 2 Accent 1" w:semiHidden="0" w:unhideWhenUsed="0"/>
+    <w:lsdException w:name="Medium List 1 Accent 1" w:semiHidden="0" w:unhideWhenUsed="0"/>
+    <w:lsdException w:name="Revision" w:unhideWhenUsed="0"/>
+    <w:lsdException w:name="List Paragraph" w:semiHidden="0" w:unhideWhenUsed="0"/>
+    <w:lsdException w:name="Quote" w:semiHidden="0" w:unhideWhenUsed="0"/>
+    <w:lsdException w:name="Intense Quote" w:semiHidden="0" w:unhideWhenUsed="0"/>
+    <w:lsdException w:name="Medium List 2 Accent 1" w:semiHidden="0" w:unhideWhenUsed="0"/>
+    <w:lsdException w:name="Medium Grid 1 Accent 1" w:semiHidden="0" w:unhideWhenUsed="0"/>
+    <w:lsdException w:name="Medium Grid 2 Accent 1" w:semiHidden="0" w:unhideWhenUsed="0"/>
+    <w:lsdException w:name="Medium Grid 3 Accent 1" w:semiHidden="0" w:unhideWhenUsed="0"/>
+    <w:lsdException w:name="Dark List Accent 1" w:semiHidden="0" w:unhideWhenUsed="0"/>
+    <w:lsdException w:name="Colorful Shading Accent 1" w:semiHidden="0" w:unhideWhenUsed="0"/>
+    <w:lsdException w:name="Colorful List Accent 1" w:semiHidden="0" w:unhideWhenUsed="0"/>
+    <w:lsdException w:name="Colorful Grid Accent 1" w:semiHidden="0" w:unhideWhenUsed="0"/>
+    <w:lsdException w:name="Light Shading Accent 2" w:semiHidden="0" w:unhideWhenUsed="0"/>
+    <w:lsdException w:name="Light List Accent 2" w:semiHidden="0" w:unhideWhenUsed="0"/>
+    <w:lsdException w:name="Light Grid Accent 2" w:semiHidden="0" w:unhideWhenUsed="0"/>
+    <w:lsdException w:name="Medium Shading 1 Accent 2" w:semiHidden="0" w:unhideWhenUsed="0"/>
+    <w:lsdException w:name="Medium Shading 2 Accent 2" w:semiHidden="0" w:unhideWhenUsed="0"/>
+    <w:lsdException w:name="Medium List 1 Accent 2" w:semiHidden="0" w:unhideWhenUsed="0"/>
+    <w:lsdException w:name="Medium List 2 Accent 2" w:semiHidden="0" w:unhideWhenUsed="0"/>
+    <w:lsdException w:name="Medium Grid 1 Accent 2" w:semiHidden="0" w:unhideWhenUsed="0"/>
+    <w:lsdException w:name="Medium Grid 2 Accent 2" w:semiHidden="0" w:unhideWhenUsed="0"/>
+    <w:lsdException w:name="Medium Grid 3 Accent 2" w:semiHidden="0" w:unhideWhenUsed="0"/>
+    <w:lsdException w:name="Dark List Accent 2" w:semiHidden="0" w:unhideWhenUsed="0"/>
+    <w:lsdException w:name="Colorful Shading Accent 2" w:semiHidden="0" w:unhideWhenUsed="0"/>
+    <w:lsdException w:name="Colorful List Accent 2" w:semiHidden="0" w:unhideWhenUsed="0"/>
+    <w:lsdException w:name="Colorful Grid Accent 2" w:semiHidden="0" w:unhideWhenUsed="0"/>
+    <w:lsdException w:name="Light Shading Accent 3" w:semiHidden="0" w:unhideWhenUsed="0"/>
+    <w:lsdException w:name="Light List Accent 3" w:semiHidden="0" w:unhideWhenUsed="0"/>
+    <w:lsdException w:name="Light Grid Accent 3" w:semiHidden="0" w:unhideWhenUsed="0"/>
+    <w:lsdException w:name="Medium Shading 1 Accent 3" w:semiHidden="0" w:unhideWhenUsed="0"/>
+    <w:lsdException w:name="Medium Shading 2 Accent 3" w:semiHidden="0" w:unhideWhenUsed="0"/>
+    <w:lsdException w:name="Medium List 1 Accent 3" w:semiHidden="0" w:unhideWhenUsed="0"/>
+    <w:lsdException w:name="Medium List 2 Accent 3" w:semiHidden="0" w:unhideWhenUsed="0"/>
+    <w:lsdException w:name="Medium Grid 1 Accent 3" w:semiHidden="0" w:unhideWhenUsed="0"/>
+    <w:lsdException w:name="Medium Grid 2 Accent 3" w:semiHidden="0" w:unhideWhenUsed="0"/>
+    <w:lsdException w:name="Medium Grid 3 Accent 3" w:semiHidden="0" w:unhideWhenUsed="0"/>
+    <w:lsdException w:name="Dark List Accent 3" w:semiHidden="0" w:unhideWhenUsed="0"/>
+    <w:lsdException w:name="Colorful Shading Accent 3" w:semiHidden="0" w:unhideWhenUsed="0"/>
+    <w:lsdException w:name="Colorful List Accent 3" w:semiHidden="0" w:unhideWhenUsed="0"/>
+    <w:lsdException w:name="Colorful Grid Accent 3" w:semiHidden="0" w:unhideWhenUsed="0"/>
+    <w:lsdException w:name="Light Shading Accent 4" w:semiHidden="0" w:unhideWhenUsed="0"/>
+    <w:lsdException w:name="Light List Accent 4" w:semiHidden="0" w:unhideWhenUsed="0"/>
+    <w:lsdException w:name="Light Grid Accent 4" w:semiHidden="0" w:unhideWhenUsed="0"/>
+    <w:lsdException w:name="Medium Shading 1 Accent 4" w:semiHidden="0" w:unhideWhenUsed="0"/>
+    <w:lsdException w:name="Medium Shading 2 Accent 4" w:semiHidden="0" w:unhideWhenUsed="0"/>
+    <w:lsdException w:name="Medium List 1 Accent 4" w:semiHidden="0" w:unhideWhenUsed="0"/>
+    <w:lsdException w:name="Medium List 2 Accent 4" w:semiHidden="0" w:unhideWhenUsed="0"/>
+    <w:lsdException w:name="Medium Grid 1 Accent 4" w:semiHidden="0" w:unhideWhenUsed="0"/>
+    <w:lsdException w:name="Medium Grid 2 Accent 4" w:semiHidden="0" w:unhideWhenUsed="0"/>
+    <w:lsdException w:name="Medium Grid 3 Accent 4" w:semiHidden="0" w:unhideWhenUsed="0"/>
+    <w:lsdException w:name="Dark List Accent 4" w:semiHidden="0" w:unhideWhenUsed="0"/>
+    <w:lsdException w:name="Colorful Shading Accent 4" w:semiHidden="0" w:unhideWhenUsed="0"/>
+    <w:lsdException w:name="Colorful List Accent 4" w:semiHidden="0" w:unhideWhenUsed="0"/>
+    <w:lsdException w:name="Colorful Grid Accent 4" w:semiHidden="0" w:unhideWhenUsed="0"/>
+    <w:lsdException w:name="Light Shading Accent 5" w:semiHidden="0" w:unhideWhenUsed="0"/>
+    <w:lsdException w:name="Light List Accent 5" w:semiHidden="0" w:unhideWhenUsed="0"/>
+    <w:lsdException w:name="Light Grid Accent 5" w:semiHidden="0" w:unhideWhenUsed="0"/>
+    <w:lsdException w:name="Medium Shading 1 Accent 5" w:semiHidden="0" w:unhideWhenUsed="0"/>
+    <w:lsdException w:name="Medium Shading 2 Accent 5" w:semiHidden="0" w:unhideWhenUsed="0"/>
+    <w:lsdException w:name="Medium List 1 Accent 5" w:semiHidden="0" w:unhideWhenUsed="0"/>
+    <w:lsdException w:name="Medium List 2 Accent 5" w:semiHidden="0" w:unhideWhenUsed="0"/>
+    <w:lsdException w:name="Medium Grid 1 Accent 5" w:semiHidden="0" w:unhideWhenUsed="0"/>
+    <w:lsdException w:name="Medium Grid 2 Accent 5" w:semiHidden="0" w:unhideWhenUsed="0"/>
+    <w:lsdException w:name="Medium Grid 3 Accent 5" w:semiHidden="0" w:unhideWhenUsed="0"/>
+    <w:lsdException w:name="Dark List Accent 5" w:semiHidden="0" w:unhideWhenUsed="0"/>
+    <w:lsdException w:name="Colorful Shading Accent 5" w:semiHidden="0" w:unhideWhenUsed="0"/>
+    <w:lsdException w:name="Colorful List Accent 5" w:semiHidden="0" w:unhideWhenUsed="0"/>
+    <w:lsdException w:name="Colorful Grid Accent 5" w:semiHidden="0" w:unhideWhenUsed="0"/>
+    <w:lsdException w:name="Light Shading Accent 6" w:semiHidden="0" w:unhideWhenUsed="0"/>
+    <w:lsdException w:name="Light List Accent 6" w:semiHidden="0" w:unhideWhenUsed="0"/>
+    <w:lsdException w:name="Light Grid Accent 6" w:semiHidden="0" w:unhideWhenUsed="0"/>
+    <w:lsdException w:name="Medium Shading 1 Accent 6" w:semiHidden="0" w:unhideWhenUsed="0"/>
+    <w:lsdException w:name="Medium Shading 2 Accent 6" w:semiHidden="0" w:unhideWhenUsed="0"/>
+    <w:lsdException w:name="Medium List 1 Accent 6" w:semiHidden="0" w:unhideWhenUsed="0"/>
+    <w:lsdException w:name="Medium List 2 Accent 6" w:semiHidden="0" w:unhideWhenUsed="0"/>
+    <w:lsdException w:name="Medium Grid 1 Accent 6" w:semiHidden="0" w:unhideWhenUsed="0"/>
+    <w:lsdException w:name="Medium Grid 2 Accent 6" w:semiHidden="0" w:unhideWhenUsed="0"/>
+    <w:lsdException w:name="Medium Grid 3 Accent 6" w:semiHidden="0" w:unhideWhenUsed="0"/>
+    <w:lsdException w:name="Dark List Accent 6" w:semiHidden="0" w:unhideWhenUsed="0"/>
+    <w:lsdException w:name="Colorful Shading Accent 6" w:semiHidden="0" w:unhideWhenUsed="0"/>
+    <w:lsdException w:name="Colorful List Accent 6" w:semiHidden="0" w:uiPriority="72" w:unhideWhenUsed="0"/>
+    <w:lsdException w:name="Colorful Grid Accent 6" w:semiHidden="0" w:uiPriority="73" w:unhideWhenUsed="0"/>
+    <w:lsdException w:name="Subtle Emphasis" w:semiHidden="0" w:uiPriority="19" w:unhideWhenUsed="0" w:qFormat="1"/>
+    <w:lsdException w:name="Intense Emphasis" w:semiHidden="0" w:uiPriority="21" w:unhideWhenUsed="0" w:qFormat="1"/>
+    <w:lsdException w:name="Subtle Reference" w:semiHidden="0" w:uiPriority="31" w:unhideWhenUsed="0" w:qFormat="1"/>
+    <w:lsdException w:name="Intense Reference" w:semiHidden="0" w:uiPriority="32" w:unhideWhenUsed="0" w:qFormat="1"/>
+    <w:lsdException w:name="Book Title" w:semiHidden="0" w:uiPriority="33" w:unhideWhenUsed="0" w:qFormat="1"/>
+    <w:lsdException w:name="Bibliography" w:uiPriority="37"/>
+    <w:lsdException w:name="TOC Heading" w:uiPriority="39" w:qFormat="1"/>
+  </w:latentStyles>
+  <w:style w:type="paragraph" w:default="1" w:styleId="Normal">
+    <w:name w:val="Normal"/>
+    <w:qFormat/>
+    <w:rsid w:val="00C61832"/>
+    <w:rPr>
+      <w:rFonts w:ascii="Arial" w:hAnsi="Arial"/>
+    </w:rPr>
+  </w:style>
+  <w:style w:type="paragraph" w:styleId="Heading1">
+    <w:name w:val="heading 1"/>
+    <w:basedOn w:val="Normal"/>
+    <w:next w:val="Normal"/>
+    <w:qFormat/>
+    <w:rsid w:val="00254373"/>
+    <w:pPr>
+      <w:keepNext/>
+      <w:numPr>
+        <w:numId w:val="1"/>
+      </w:numPr>
+      <w:spacing w:after="60"/>
+      <w:outlineLvl w:val="0"/>
+    </w:pPr>
+    <w:rPr>
+      <w:rFonts w:ascii="Calibri" w:hAnsi="Calibri" w:cs="Arial"/>
+      <w:b/>
+      <w:bCs/>
+      <w:kern w:val="32"/>
+      <w:sz w:val="28"/>
+      <w:szCs w:val="32"/>
+    </w:rPr>
+  </w:style>
+  <w:style w:type="paragraph" w:styleId="Heading2">
+    <w:name w:val="heading 2"/>
+    <w:basedOn w:val="Normal"/>
+    <w:next w:val="Normal"/>
+    <w:qFormat/>
+    <w:rsid w:val="00254373"/>
+    <w:pPr>
+      <w:keepNext/>
+      <w:numPr>
+        <w:ilvl w:val="1"/>
+        <w:numId w:val="1"/>
+      </w:numPr>
+      <w:spacing w:before="240" w:after="60"/>
+      <w:outlineLvl w:val="1"/>
+    </w:pPr>
+    <w:rPr>
+      <w:rFonts w:ascii="Calibri" w:hAnsi="Calibri" w:cs="Arial"/>
+      <w:b/>
+      <w:bCs/>
+      <w:iCs/>
+    </w:rPr>
+  </w:style>
+  <w:style w:type="paragraph" w:styleId="Heading3">
+    <w:name w:val="heading 3"/>
+    <w:aliases w:val="Heading 3 Char"/>
+    <w:basedOn w:val="Normal"/>
+    <w:next w:val="Normal"/>
+    <w:qFormat/>
+    <w:rsid w:val="00254373"/>
+    <w:pPr>
+      <w:keepNext/>
+      <w:numPr>
+        <w:ilvl w:val="2"/>
+        <w:numId w:val="1"/>
+      </w:numPr>
+      <w:spacing w:before="240" w:after="60"/>
+      <w:outlineLvl w:val="2"/>
+    </w:pPr>
+    <w:rPr>
+      <w:rFonts w:ascii="Calibri" w:hAnsi="Calibri" w:cs="Arial"/>
+      <w:b/>
+      <w:bCs/>
+      <w:sz w:val="22"/>
+      <w:szCs w:val="26"/>
+    </w:rPr>
+  </w:style>
+  <w:style w:type="paragraph" w:styleId="Heading4">
+    <w:name w:val="heading 4"/>
+    <w:basedOn w:val="Normal"/>
+    <w:next w:val="Normal"/>
+    <w:qFormat/>
+    <w:rsid w:val="00682357"/>
+    <w:pPr>
+      <w:keepNext/>
+      <w:numPr>
+        <w:ilvl w:val="3"/>
+        <w:numId w:val="1"/>
+      </w:numPr>
+      <w:spacing w:before="240" w:after="60"/>
+      <w:outlineLvl w:val="3"/>
+    </w:pPr>
+    <w:rPr>
+      <w:b/>
+      <w:bCs/>
+      <w:sz w:val="28"/>
+      <w:szCs w:val="28"/>
+    </w:rPr>
+  </w:style>
+  <w:style w:type="paragraph" w:styleId="Heading5">
+    <w:name w:val="heading 5"/>
+    <w:basedOn w:val="Normal"/>
+    <w:next w:val="Normal"/>
+    <w:qFormat/>
+    <w:rsid w:val="00682357"/>
+    <w:pPr>
+      <w:numPr>
+        <w:ilvl w:val="4"/>
+        <w:numId w:val="1"/>
+      </w:numPr>
+      <w:spacing w:before="240" w:after="60"/>
+      <w:outlineLvl w:val="4"/>
+    </w:pPr>
+    <w:rPr>
+      <w:b/>
+      <w:bCs/>
+      <w:i/>
+      <w:iCs/>
+      <w:sz w:val="26"/>
+      <w:szCs w:val="26"/>
+    </w:rPr>
+  </w:style>
+  <w:style w:type="paragraph" w:styleId="Heading6">
+    <w:name w:val="heading 6"/>
+    <w:basedOn w:val="Normal"/>
+    <w:next w:val="Normal"/>
+    <w:qFormat/>
+    <w:rsid w:val="00682357"/>
+    <w:pPr>
+      <w:numPr>
+        <w:ilvl w:val="5"/>
+        <w:numId w:val="1"/>
+      </w:numPr>
+      <w:spacing w:before="240" w:after="60"/>
+      <w:outlineLvl w:val="5"/>
+    </w:pPr>
+    <w:rPr>
+      <w:rFonts w:ascii="Times New Roman" w:hAnsi="Times New Roman"/>
+      <w:b/>
+      <w:bCs/>
+      <w:sz w:val="22"/>
+      <w:szCs w:val="22"/>
+    </w:rPr>
+  </w:style>
+  <w:style w:type="paragraph" w:styleId="Heading7">
+    <w:name w:val="heading 7"/>
+    <w:basedOn w:val="Normal"/>
+    <w:next w:val="Normal"/>
+    <w:qFormat/>
+    <w:rsid w:val="00682357"/>
+    <w:pPr>
+      <w:numPr>
+        <w:ilvl w:val="6"/>
+        <w:numId w:val="1"/>
+      </w:numPr>
+      <w:spacing w:before="240" w:after="60"/>
+      <w:outlineLvl w:val="6"/>
+    </w:pPr>
+    <w:rPr>
+      <w:rFonts w:ascii="Times New Roman" w:hAnsi="Times New Roman"/>
+    </w:rPr>
+  </w:style>
+  <w:style w:type="paragraph" w:styleId="Heading8">
+    <w:name w:val="heading 8"/>
+    <w:basedOn w:val="Normal"/>
+    <w:next w:val="Normal"/>
+    <w:qFormat/>
+    <w:rsid w:val="00682357"/>
+    <w:pPr>
+      <w:numPr>
+        <w:ilvl w:val="7"/>
+        <w:numId w:val="1"/>
+      </w:numPr>
+      <w:spacing w:before="240" w:after="60"/>
+      <w:outlineLvl w:val="7"/>
+    </w:pPr>
+    <w:rPr>
+      <w:rFonts w:ascii="Times New Roman" w:hAnsi="Times New Roman"/>
+      <w:i/>
+      <w:iCs/>
+    </w:rPr>
+  </w:style>
+  <w:style w:type="paragraph" w:styleId="Heading9">
+    <w:name w:val="heading 9"/>
+    <w:basedOn w:val="Normal"/>
+    <w:next w:val="Normal"/>
+    <w:qFormat/>
+    <w:rsid w:val="00682357"/>
+    <w:pPr>
+      <w:numPr>
+        <w:ilvl w:val="8"/>
+        <w:numId w:val="1"/>
+      </w:numPr>
+      <w:spacing w:before="240" w:after="60"/>
+      <w:outlineLvl w:val="8"/>
+    </w:pPr>
+    <w:rPr>
+      <w:rFonts w:cs="Arial"/>
+      <w:sz w:val="22"/>
+      <w:szCs w:val="22"/>
+    </w:rPr>
+  </w:style>
+  <w:style w:type="character" w:default="1" w:styleId="DefaultParagraphFont">
+    <w:name w:val="Default Paragraph Font"/>
+    <w:uiPriority w:val="1"/>
+    <w:semiHidden/>
+    <w:unhideWhenUsed/>
+  </w:style>
+  <w:style w:type="table" w:default="1" w:styleId="TableNormal">
+    <w:name w:val="Normal Table"/>
+    <w:uiPriority w:val="99"/>
+    <w:semiHidden/>
+    <w:unhideWhenUsed/>
+    <w:tblPr>
+      <w:tblInd w:w="0" w:type="dxa"/>
+      <w:tblCellMar>
+        <w:top w:w="0" w:type="dxa"/>
+        <w:left w:w="108" w:type="dxa"/>
+        <w:bottom w:w="0" w:type="dxa"/>
+        <w:right w:w="108" w:type="dxa"/>
+      </w:tblCellMar>
+    </w:tblPr>
+  </w:style>
+  <w:style w:type="numbering" w:default="1" w:styleId="NoList">
+    <w:name w:val="No List"/>
+    <w:uiPriority w:val="99"/>
+    <w:semiHidden/>
+    <w:unhideWhenUsed/>
+  </w:style>
+  <w:style w:type="paragraph" w:styleId="TOC1">
+    <w:name w:val="toc 1"/>
+    <w:basedOn w:val="Normal"/>
+    <w:next w:val="Normal"/>
+    <w:autoRedefine/>
+    <w:semiHidden/>
+    <w:rsid w:val="004A050F"/>
+    <w:pPr>
+      <w:tabs>
+        <w:tab w:val="right" w:leader="dot" w:pos="8630"/>
+      </w:tabs>
+      <w:spacing w:before="240"/>
+      <w:ind w:left="418" w:hanging="418"/>
+    </w:pPr>
+    <w:rPr>
+      <w:rFonts w:cs="Arial"/>
+      <w:b/>
+      <w:bCs/>
+      <w:caps/>
+      <w:noProof/>
+    </w:rPr>
+  </w:style>
+  <w:style w:type="paragraph" w:styleId="TOC2">
+    <w:name w:val="toc 2"/>
+    <w:basedOn w:val="Normal"/>
+    <w:next w:val="Normal"/>
+    <w:autoRedefine/>
+    <w:semiHidden/>
+    <w:rsid w:val="0043557A"/>
+    <w:pPr>
+      <w:tabs>
+        <w:tab w:val="left" w:pos="600"/>
+        <w:tab w:val="right" w:leader="dot" w:pos="8630"/>
+      </w:tabs>
+      <w:ind w:left="1138" w:hanging="720"/>
+    </w:pPr>
+    <w:rPr>
+      <w:bCs/>
+      <w:noProof/>
+    </w:rPr>
+  </w:style>
+  <w:style w:type="paragraph" w:styleId="TOC3">
+    <w:name w:val="toc 3"/>
+    <w:basedOn w:val="Normal"/>
+    <w:next w:val="Normal"/>
+    <w:autoRedefine/>
+    <w:semiHidden/>
+    <w:rsid w:val="002E7A54"/>
+    <w:pPr>
+      <w:tabs>
+        <w:tab w:val="left" w:pos="1138"/>
+        <w:tab w:val="left" w:pos="1858"/>
+        <w:tab w:val="right" w:leader="dot" w:pos="8190"/>
+      </w:tabs>
+      <w:ind w:left="2290" w:hanging="1138"/>
+    </w:pPr>
+  </w:style>
+  <w:style w:type="paragraph" w:styleId="TOC4">
+    <w:name w:val="toc 4"/>
+    <w:basedOn w:val="Normal"/>
+    <w:next w:val="Normal"/>
+    <w:autoRedefine/>
+    <w:semiHidden/>
+    <w:rsid w:val="00682357"/>
+    <w:pPr>
+      <w:ind w:left="400"/>
+    </w:pPr>
+  </w:style>
+  <w:style w:type="paragraph" w:styleId="TOC5">
+    <w:name w:val="toc 5"/>
+    <w:basedOn w:val="Normal"/>
+    <w:next w:val="Normal"/>
+    <w:autoRedefine/>
+    <w:semiHidden/>
+    <w:rsid w:val="001252A7"/>
+    <w:pPr>
+      <w:ind w:left="600"/>
+    </w:pPr>
+  </w:style>
+  <w:style w:type="paragraph" w:styleId="TOC6">
+    <w:name w:val="toc 6"/>
+    <w:basedOn w:val="Normal"/>
+    <w:next w:val="Normal"/>
+    <w:autoRedefine/>
+    <w:semiHidden/>
+    <w:rsid w:val="00682357"/>
+    <w:pPr>
+      <w:ind w:left="800"/>
+    </w:pPr>
+    <w:rPr>
+      <w:rFonts w:ascii="Times New Roman" w:hAnsi="Times New Roman"/>
+    </w:rPr>
+  </w:style>
+  <w:style w:type="paragraph" w:styleId="TOC7">
+    <w:name w:val="toc 7"/>
+    <w:basedOn w:val="Normal"/>
+    <w:next w:val="Normal"/>
+    <w:autoRedefine/>
+    <w:semiHidden/>
+    <w:rsid w:val="00682357"/>
+    <w:pPr>
+      <w:ind w:left="1000"/>
+    </w:pPr>
+    <w:rPr>
+      <w:rFonts w:ascii="Times New Roman" w:hAnsi="Times New Roman"/>
+    </w:rPr>
+  </w:style>
+  <w:style w:type="paragraph" w:styleId="TOC8">
+    <w:name w:val="toc 8"/>
+    <w:basedOn w:val="Normal"/>
+    <w:next w:val="Normal"/>
+    <w:autoRedefine/>
+    <w:semiHidden/>
+    <w:rsid w:val="00682357"/>
+    <w:pPr>
+      <w:ind w:left="1200"/>
+    </w:pPr>
+    <w:rPr>
+      <w:rFonts w:ascii="Times New Roman" w:hAnsi="Times New Roman"/>
+    </w:rPr>
+  </w:style>
+  <w:style w:type="paragraph" w:styleId="TOC9">
+    <w:name w:val="toc 9"/>
+    <w:basedOn w:val="Normal"/>
+    <w:next w:val="Normal"/>
+    <w:autoRedefine/>
+    <w:semiHidden/>
+    <w:rsid w:val="00682357"/>
+    <w:pPr>
+      <w:ind w:left="1400"/>
+    </w:pPr>
+    <w:rPr>
+      <w:rFonts w:ascii="Times New Roman" w:hAnsi="Times New Roman"/>
+    </w:rPr>
+  </w:style>
+  <w:style w:type="character" w:styleId="Hyperlink">
+    <w:name w:val="Hyperlink"/>
+    <w:rsid w:val="00682357"/>
+    <w:rPr>
+      <w:color w:val="0000FF"/>
+      <w:u w:val="single"/>
+    </w:rPr>
+  </w:style>
+  <w:style w:type="paragraph" w:styleId="BalloonText">
+    <w:name w:val="Balloon Text"/>
+    <w:basedOn w:val="Normal"/>
+    <w:semiHidden/>
+    <w:rsid w:val="008E7A27"/>
+    <w:rPr>
+      <w:rFonts w:ascii="Tahoma" w:hAnsi="Tahoma" w:cs="Tahoma"/>
+      <w:sz w:val="16"/>
+      <w:szCs w:val="16"/>
+    </w:rPr>
+  </w:style>
+  <w:style w:type="table" w:styleId="TableGrid">
+    <w:name w:val="Table Grid"/>
+    <w:basedOn w:val="TableNormal"/>
+    <w:rsid w:val="00765F37"/>
+    <w:tblPr>
+      <w:tblBorders>
+        <w:top w:val="single" w:sz="4" w:space="0" w:color="auto"/>
+        <w:left w:val="single" w:sz="4" w:space="0" w:color="auto"/>
+        <w:bottom w:val="single" w:sz="4" w:space="0" w:color="auto"/>
+        <w:right w:val="single" w:sz="4" w:space="0" w:color="auto"/>
+        <w:insideH w:val="single" w:sz="4" w:space="0" w:color="auto"/>
+        <w:insideV w:val="single" w:sz="4" w:space="0" w:color="auto"/>
+      </w:tblBorders>
+    </w:tblPr>
+  </w:style>
+  <w:style w:type="paragraph" w:styleId="BodyTextIndent">
+    <w:name w:val="Body Text Indent"/>
+    <w:basedOn w:val="Normal"/>
+    <w:rsid w:val="0088693C"/>
+    <w:pPr>
+      <w:spacing w:after="120"/>
+      <w:ind w:left="360"/>
+    </w:pPr>
+  </w:style>
+  <w:style w:type="paragraph" w:customStyle="1" w:styleId="TemplateNote">
+    <w:name w:val="Template Note"/>
+    <w:basedOn w:val="Normal"/>
+    <w:rsid w:val="009A2B15"/>
+    <w:pPr>
+      <w:keepNext/>
+      <w:widowControl w:val="0"/>
+      <w:pBdr>
+        <w:top w:val="single" w:sz="6" w:space="1" w:color="auto"/>
+        <w:left w:val="single" w:sz="6" w:space="1" w:color="auto"/>
+        <w:bottom w:val="single" w:sz="6" w:space="1" w:color="auto"/>
+        <w:right w:val="single" w:sz="6" w:space="1" w:color="auto"/>
+      </w:pBdr>
+      <w:shd w:val="pct5" w:color="auto" w:fill="auto"/>
+      <w:spacing w:before="80" w:after="80"/>
+      <w:jc w:val="both"/>
+    </w:pPr>
+    <w:rPr>
+      <w:rFonts w:ascii="Times New Roman" w:hAnsi="Times New Roman"/>
+      <w:i/>
+      <w:snapToGrid w:val="0"/>
+      <w:color w:val="0000FF"/>
+    </w:rPr>
+  </w:style>
+  <w:style w:type="paragraph" w:styleId="BodyText">
+    <w:name w:val="Body Text"/>
+    <w:basedOn w:val="Normal"/>
+    <w:rsid w:val="00682357"/>
+    <w:pPr>
+      <w:spacing w:after="120" w:line="0" w:lineRule="atLeast"/>
+      <w:ind w:left="360"/>
+    </w:pPr>
+    <w:rPr>
+      <w:spacing w:val="-5"/>
+      <w:sz w:val="20"/>
+      <w:szCs w:val="20"/>
+    </w:rPr>
+  </w:style>
+  <w:style w:type="paragraph" w:customStyle="1" w:styleId="TableText">
+    <w:name w:val="Table Text"/>
+    <w:basedOn w:val="Normal"/>
+    <w:rsid w:val="00682357"/>
+    <w:pPr>
+      <w:ind w:left="14"/>
+    </w:pPr>
+    <w:rPr>
+      <w:spacing w:val="-5"/>
+      <w:sz w:val="16"/>
+      <w:szCs w:val="20"/>
+    </w:rPr>
+  </w:style>
+  <w:style w:type="paragraph" w:customStyle="1" w:styleId="TableHeader">
+    <w:name w:val="Table Header"/>
+    <w:basedOn w:val="Normal"/>
+    <w:rsid w:val="00682357"/>
+    <w:pPr>
+      <w:spacing w:before="60"/>
+      <w:jc w:val="center"/>
+    </w:pPr>
+    <w:rPr>
+      <w:b/>
+      <w:spacing w:val="-5"/>
+      <w:sz w:val="16"/>
+      <w:szCs w:val="20"/>
+    </w:rPr>
+  </w:style>
+  <w:style w:type="paragraph" w:styleId="Header">
+    <w:name w:val="header"/>
+    <w:basedOn w:val="Normal"/>
+    <w:rsid w:val="00682357"/>
+    <w:pPr>
+      <w:tabs>
+        <w:tab w:val="center" w:pos="4320"/>
+        <w:tab w:val="right" w:pos="8640"/>
+      </w:tabs>
+    </w:pPr>
+  </w:style>
+  <w:style w:type="paragraph" w:styleId="Footer">
+    <w:name w:val="footer"/>
+    <w:basedOn w:val="Normal"/>
+    <w:rsid w:val="00682357"/>
+    <w:pPr>
+      <w:tabs>
+        <w:tab w:val="center" w:pos="4320"/>
+        <w:tab w:val="right" w:pos="8640"/>
+      </w:tabs>
+    </w:pPr>
+  </w:style>
+  <w:style w:type="character" w:customStyle="1" w:styleId="Heading3CharChar">
+    <w:name w:val="Heading 3 Char Char"/>
+    <w:rsid w:val="00682357"/>
+    <w:rPr>
+      <w:rFonts w:ascii="Arial" w:hAnsi="Arial" w:cs="Arial"/>
+      <w:b/>
+      <w:bCs/>
+      <w:noProof w:val="0"/>
+      <w:sz w:val="22"/>
+      <w:szCs w:val="26"/>
+      <w:lang w:val="en-US" w:eastAsia="en-US" w:bidi="ar-SA"/>
+    </w:rPr>
+  </w:style>
+  <w:style w:type="paragraph" w:customStyle="1" w:styleId="TableEntry">
+    <w:name w:val="Table Entry"/>
+    <w:basedOn w:val="Normal"/>
+    <w:rsid w:val="00682357"/>
+    <w:rPr>
+      <w:sz w:val="18"/>
+      <w:szCs w:val="20"/>
+    </w:rPr>
+  </w:style>
+  <w:style w:type="paragraph" w:styleId="BodyText3">
+    <w:name w:val="Body Text 3"/>
+    <w:basedOn w:val="Normal"/>
+    <w:rsid w:val="00682357"/>
+    <w:pPr>
+      <w:spacing w:after="120"/>
+    </w:pPr>
+    <w:rPr>
+      <w:sz w:val="16"/>
+      <w:szCs w:val="16"/>
+    </w:rPr>
+  </w:style>
+  <w:style w:type="paragraph" w:customStyle="1" w:styleId="BracketedTemplateInstructions">
+    <w:name w:val="Bracketed Template Instructions"/>
+    <w:basedOn w:val="Normal"/>
+    <w:rsid w:val="00682357"/>
+    <w:rPr>
+      <w:sz w:val="16"/>
+    </w:rPr>
+  </w:style>
+  <w:style w:type="paragraph" w:customStyle="1" w:styleId="StyleHeading3Italic">
+    <w:name w:val="Style Heading 3 + Italic"/>
+    <w:basedOn w:val="Heading3"/>
+    <w:rsid w:val="00682357"/>
+    <w:rPr>
+      <w:i/>
+      <w:iCs/>
+    </w:rPr>
+  </w:style>
+  <w:style w:type="character" w:customStyle="1" w:styleId="StyleHeading3ItalicChar">
+    <w:name w:val="Style Heading 3 + Italic Char"/>
+    <w:rsid w:val="00682357"/>
+    <w:rPr>
+      <w:rFonts w:ascii="Arial" w:hAnsi="Arial" w:cs="Arial"/>
+      <w:b/>
+      <w:bCs/>
+      <w:i/>
+      <w:iCs/>
+      <w:noProof w:val="0"/>
+      <w:sz w:val="22"/>
+      <w:szCs w:val="26"/>
+      <w:lang w:val="en-US" w:eastAsia="en-US" w:bidi="ar-SA"/>
+    </w:rPr>
+  </w:style>
+  <w:style w:type="paragraph" w:customStyle="1" w:styleId="StyleTableHeader10pt">
+    <w:name w:val="Style Table Header + 10 pt"/>
+    <w:basedOn w:val="TableHeader"/>
+    <w:rsid w:val="00682357"/>
+    <w:rPr>
+      <w:bCs/>
+      <w:sz w:val="20"/>
+    </w:rPr>
+  </w:style>
+  <w:style w:type="paragraph" w:customStyle="1" w:styleId="StyleBodyText8ptBoldAfter0pt">
+    <w:name w:val="Style Body Text + 8 pt Bold After:  0 pt"/>
+    <w:basedOn w:val="BodyText"/>
+    <w:rsid w:val="00682357"/>
+    <w:pPr>
+      <w:spacing w:after="0"/>
+      <w:ind w:left="0"/>
+    </w:pPr>
+    <w:rPr>
+      <w:b/>
+      <w:bCs/>
+      <w:sz w:val="16"/>
+    </w:rPr>
+  </w:style>
+  <w:style w:type="paragraph" w:customStyle="1" w:styleId="StyleBodyTextBoldCentered">
+    <w:name w:val="Style Body Text + Bold Centered"/>
+    <w:basedOn w:val="BodyText"/>
+    <w:rsid w:val="00682357"/>
+    <w:pPr>
+      <w:ind w:left="0"/>
+      <w:jc w:val="center"/>
+    </w:pPr>
+    <w:rPr>
+      <w:b/>
+      <w:bCs/>
+    </w:rPr>
+  </w:style>
+  <w:style w:type="paragraph" w:customStyle="1" w:styleId="FieldText">
+    <w:name w:val="FieldText"/>
+    <w:basedOn w:val="Normal"/>
+    <w:rsid w:val="007B661D"/>
+    <w:pPr>
+      <w:widowControl w:val="0"/>
+    </w:pPr>
+  </w:style>
+  <w:style w:type="paragraph" w:customStyle="1" w:styleId="Notenonumber">
+    <w:name w:val="Note no number"/>
+    <w:basedOn w:val="Normal"/>
+    <w:rsid w:val="001F7C2E"/>
+    <w:pPr>
+      <w:widowControl w:val="0"/>
+    </w:pPr>
+    <w:rPr>
+      <w:rFonts w:ascii="Times New Roman" w:hAnsi="Times New Roman"/>
+      <w:i/>
+      <w:snapToGrid w:val="0"/>
+      <w:color w:val="0000FF"/>
+    </w:rPr>
+  </w:style>
+  <w:style w:type="character" w:styleId="Strong">
+    <w:name w:val="Strong"/>
+    <w:qFormat/>
+    <w:rsid w:val="001F7C2E"/>
+    <w:rPr>
+      <w:b/>
+    </w:rPr>
+  </w:style>
+  <w:style w:type="paragraph" w:customStyle="1" w:styleId="FieldLabel">
+    <w:name w:val="FieldLabel"/>
+    <w:basedOn w:val="Normal"/>
+    <w:rsid w:val="000C30CC"/>
+    <w:pPr>
+      <w:widowControl w:val="0"/>
+      <w:spacing w:before="20" w:after="60"/>
+    </w:pPr>
+    <w:rPr>
+      <w:rFonts w:ascii="Times New Roman" w:hAnsi="Times New Roman"/>
+    </w:rPr>
+  </w:style>
+  <w:style w:type="paragraph" w:customStyle="1" w:styleId="IndentedText">
+    <w:name w:val="Indented Text"/>
+    <w:basedOn w:val="Normal"/>
+    <w:rsid w:val="00383E33"/>
+    <w:pPr>
+      <w:widowControl w:val="0"/>
+      <w:ind w:left="360"/>
+    </w:pPr>
+    <w:rPr>
+      <w:rFonts w:ascii="Times New Roman" w:hAnsi="Times New Roman"/>
+      <w:snapToGrid w:val="0"/>
+    </w:rPr>
+  </w:style>
+  <w:style w:type="character" w:styleId="Emphasis">
+    <w:name w:val="Emphasis"/>
+    <w:qFormat/>
+    <w:rsid w:val="00A03F2D"/>
+    <w:rPr>
+      <w:rFonts w:ascii="Calibri" w:hAnsi="Calibri"/>
+      <w:i/>
+      <w:iCs/>
+      <w:sz w:val="20"/>
+    </w:rPr>
+  </w:style>
+  <w:style w:type="paragraph" w:customStyle="1" w:styleId="DeliverableName">
+    <w:name w:val="Deliverable Name"/>
+    <w:rsid w:val="00DE569C"/>
+    <w:pPr>
+      <w:widowControl w:val="0"/>
+    </w:pPr>
+    <w:rPr>
+      <w:rFonts w:ascii="Arial" w:hAnsi="Arial"/>
+    </w:rPr>
+  </w:style>
+  <w:style w:type="paragraph" w:styleId="Title">
+    <w:name w:val="Title"/>
+    <w:basedOn w:val="Normal"/>
+    <w:qFormat/>
+    <w:rsid w:val="00DE569C"/>
+    <w:pPr>
+      <w:jc w:val="center"/>
+    </w:pPr>
+    <w:rPr>
+      <w:b/>
+      <w:lang w:val="en-GB"/>
+    </w:rPr>
+  </w:style>
+  <w:style w:type="character" w:styleId="FollowedHyperlink">
+    <w:name w:val="FollowedHyperlink"/>
+    <w:rsid w:val="00FA24FF"/>
+    <w:rPr>
+      <w:color w:val="800080"/>
+      <w:u w:val="single"/>
+    </w:rPr>
+  </w:style>
+  <w:style w:type="table" w:styleId="TableList7">
+    <w:name w:val="Table List 7"/>
+    <w:basedOn w:val="TableNormal"/>
+    <w:rsid w:val="00F27B3B"/>
+    <w:tblPr>
+      <w:tblStyleRowBandSize w:val="1"/>
+      <w:tblBorders>
+        <w:top w:val="single" w:sz="12" w:space="0" w:color="008000"/>
+        <w:left w:val="single" w:sz="6" w:space="0" w:color="008000"/>
+        <w:bottom w:val="single" w:sz="12" w:space="0" w:color="008000"/>
+        <w:right w:val="single" w:sz="6" w:space="0" w:color="008000"/>
+        <w:insideH w:val="single" w:sz="6" w:space="0" w:color="000000"/>
+      </w:tblBorders>
+    </w:tblPr>
+    <w:tblStylePr w:type="firstRow">
+      <w:rPr>
+        <w:b/>
+        <w:bCs/>
+      </w:rPr>
+      <w:tblPr/>
+      <w:tcPr>
+        <w:tcBorders>
+          <w:bottom w:val="single" w:sz="12" w:space="0" w:color="008000"/>
+          <w:tl2br w:val="none" w:sz="0" w:space="0" w:color="auto"/>
+          <w:tr2bl w:val="none" w:sz="0" w:space="0" w:color="auto"/>
+        </w:tcBorders>
+        <w:shd w:val="solid" w:color="C0C0C0" w:fill="FFFFFF"/>
+      </w:tcPr>
+    </w:tblStylePr>
+    <w:tblStylePr w:type="lastRow">
+      <w:rPr>
+        <w:b/>
+        <w:bCs/>
+      </w:rPr>
+      <w:tblPr/>
+      <w:tcPr>
+        <w:tcBorders>
+          <w:top w:val="single" w:sz="12" w:space="0" w:color="008000"/>
+          <w:tl2br w:val="none" w:sz="0" w:space="0" w:color="auto"/>
+          <w:tr2bl w:val="none" w:sz="0" w:space="0" w:color="auto"/>
+        </w:tcBorders>
+      </w:tcPr>
+    </w:tblStylePr>
+    <w:tblStylePr w:type="firstCol">
+      <w:rPr>
+        <w:b/>
+        <w:bCs/>
+      </w:rPr>
+      <w:tblPr/>
+      <w:tcPr>
+        <w:tcBorders>
+          <w:tl2br w:val="none" w:sz="0" w:space="0" w:color="auto"/>
+          <w:tr2bl w:val="none" w:sz="0" w:space="0" w:color="auto"/>
+        </w:tcBorders>
+      </w:tcPr>
+    </w:tblStylePr>
+    <w:tblStylePr w:type="lastCol">
+      <w:rPr>
+        <w:b/>
+        <w:bCs/>
+      </w:rPr>
+      <w:tblPr/>
+      <w:tcPr>
+        <w:tcBorders>
+          <w:tl2br w:val="none" w:sz="0" w:space="0" w:color="auto"/>
+          <w:tr2bl w:val="none" w:sz="0" w:space="0" w:color="auto"/>
+        </w:tcBorders>
+      </w:tcPr>
+    </w:tblStylePr>
+    <w:tblStylePr w:type="band1Horz">
+      <w:rPr>
+        <w:color w:val="auto"/>
+      </w:rPr>
+      <w:tblPr/>
+      <w:tcPr>
+        <w:tcBorders>
+          <w:tl2br w:val="none" w:sz="0" w:space="0" w:color="auto"/>
+          <w:tr2bl w:val="none" w:sz="0" w:space="0" w:color="auto"/>
+        </w:tcBorders>
+        <w:shd w:val="pct20" w:color="000000" w:fill="FFFFFF"/>
+      </w:tcPr>
+    </w:tblStylePr>
+    <w:tblStylePr w:type="band2Horz">
+      <w:tblPr/>
+      <w:tcPr>
+        <w:tcBorders>
+          <w:tl2br w:val="none" w:sz="0" w:space="0" w:color="auto"/>
+          <w:tr2bl w:val="none" w:sz="0" w:space="0" w:color="auto"/>
+        </w:tcBorders>
+        <w:shd w:val="pct25" w:color="FFFF00" w:fill="FFFFFF"/>
+      </w:tcPr>
+    </w:tblStylePr>
+  </w:style>
+  <w:style w:type="table" w:styleId="TableSimple1">
+    <w:name w:val="Table Simple 1"/>
+    <w:basedOn w:val="TableNormal"/>
+    <w:rsid w:val="00F27B3B"/>
+    <w:tblPr>
+      <w:tblBorders>
+        <w:top w:val="single" w:sz="12" w:space="0" w:color="008000"/>
+        <w:bottom w:val="single" w:sz="12" w:space="0" w:color="008000"/>
+      </w:tblBorders>
+    </w:tblPr>
+    <w:tcPr>
+      <w:shd w:val="clear" w:color="auto" w:fill="auto"/>
+    </w:tcPr>
+    <w:tblStylePr w:type="firstRow">
+      <w:tblPr/>
+      <w:tcPr>
+        <w:tcBorders>
+          <w:bottom w:val="single" w:sz="6" w:space="0" w:color="008000"/>
+          <w:tl2br w:val="none" w:sz="0" w:space="0" w:color="auto"/>
+          <w:tr2bl w:val="none" w:sz="0" w:space="0" w:color="auto"/>
+        </w:tcBorders>
+      </w:tcPr>
+    </w:tblStylePr>
+    <w:tblStylePr w:type="lastRow">
+      <w:tblPr/>
+      <w:tcPr>
+        <w:tcBorders>
+          <w:top w:val="single" w:sz="6" w:space="0" w:color="008000"/>
+          <w:tl2br w:val="none" w:sz="0" w:space="0" w:color="auto"/>
+          <w:tr2bl w:val="none" w:sz="0" w:space="0" w:color="auto"/>
+        </w:tcBorders>
+      </w:tcPr>
+    </w:tblStylePr>
+  </w:style>
+  <w:style w:type="table" w:styleId="Table3Deffects3">
+    <w:name w:val="Table 3D effects 3"/>
+    <w:basedOn w:val="TableNormal"/>
+    <w:rsid w:val="007400EE"/>
+    <w:tblPr>
+      <w:tblStyleRowBandSize w:val="1"/>
+      <w:tblStyleColBandSize w:val="1"/>
+    </w:tblPr>
+    <w:tblStylePr w:type="firstRow">
+      <w:rPr>
+        <w:b/>
+        <w:bCs/>
+      </w:rPr>
+      <w:tblPr/>
+      <w:tcPr>
+        <w:tcBorders>
+          <w:tl2br w:val="none" w:sz="0" w:space="0" w:color="auto"/>
+          <w:tr2bl w:val="none" w:sz="0" w:space="0" w:color="auto"/>
+        </w:tcBorders>
+      </w:tcPr>
+    </w:tblStylePr>
+    <w:tblStylePr w:type="firstCol">
+      <w:tblPr/>
+      <w:tcPr>
+        <w:tcBorders>
+          <w:top w:val="none" w:sz="0" w:space="0" w:color="auto"/>
+          <w:bottom w:val="none" w:sz="0" w:space="0" w:color="auto"/>
+          <w:right w:val="single" w:sz="6" w:space="0" w:color="808080"/>
+          <w:tl2br w:val="none" w:sz="0" w:space="0" w:color="auto"/>
+          <w:tr2bl w:val="none" w:sz="0" w:space="0" w:color="auto"/>
+        </w:tcBorders>
+      </w:tcPr>
+    </w:tblStylePr>
+    <w:tblStylePr w:type="lastCol">
+      <w:tblPr/>
+      <w:tcPr>
+        <w:tcBorders>
+          <w:right w:val="single" w:sz="6" w:space="0" w:color="FFFFFF"/>
+          <w:tl2br w:val="none" w:sz="0" w:space="0" w:color="auto"/>
+          <w:tr2bl w:val="none" w:sz="0" w:space="0" w:color="auto"/>
+        </w:tcBorders>
+      </w:tcPr>
+    </w:tblStylePr>
+    <w:tblStylePr w:type="band1Vert">
+      <w:rPr>
+        <w:color w:val="auto"/>
+      </w:rPr>
+      <w:tblPr/>
+      <w:tcPr>
+        <w:shd w:val="solid" w:color="C0C0C0" w:fill="FFFFFF"/>
+      </w:tcPr>
+    </w:tblStylePr>
+    <w:tblStylePr w:type="band2Vert">
+      <w:rPr>
+        <w:color w:val="auto"/>
+      </w:rPr>
+      <w:tblPr/>
+      <w:tcPr>
+        <w:shd w:val="pct50" w:color="C0C0C0" w:fill="FFFFFF"/>
+      </w:tcPr>
+    </w:tblStylePr>
+    <w:tblStylePr w:type="band1Horz">
+      <w:tblPr/>
+      <w:tcPr>
+        <w:tcBorders>
+          <w:top w:val="single" w:sz="6" w:space="0" w:color="808080"/>
+          <w:bottom w:val="single" w:sz="6" w:space="0" w:color="FFFFFF"/>
+          <w:tl2br w:val="none" w:sz="0" w:space="0" w:color="auto"/>
+          <w:tr2bl w:val="none" w:sz="0" w:space="0" w:color="auto"/>
+        </w:tcBorders>
+      </w:tcPr>
+    </w:tblStylePr>
+    <w:tblStylePr w:type="swCell">
+      <w:rPr>
+        <w:b/>
+        <w:bCs/>
+      </w:rPr>
+      <w:tblPr/>
+      <w:tcPr>
+        <w:tcBorders>
+          <w:tl2br w:val="none" w:sz="0" w:space="0" w:color="auto"/>
+          <w:tr2bl w:val="none" w:sz="0" w:space="0" w:color="auto"/>
+        </w:tcBorders>
+      </w:tcPr>
+    </w:tblStylePr>
+  </w:style>
+  <w:style w:type="table" w:styleId="Table3Deffects2">
+    <w:name w:val="Table 3D effects 2"/>
+    <w:basedOn w:val="TableNormal"/>
+    <w:rsid w:val="007400EE"/>
+    <w:tblPr>
+      <w:tblStyleRowBandSize w:val="1"/>
+      <w:tblBorders>
+        <w:top w:val="single" w:sz="12" w:space="0" w:color="auto"/>
+        <w:left w:val="single" w:sz="12" w:space="0" w:color="auto"/>
+        <w:bottom w:val="single" w:sz="12" w:space="0" w:color="auto"/>
+        <w:right w:val="single" w:sz="12" w:space="0" w:color="auto"/>
+      </w:tblBorders>
+    </w:tblPr>
+    <w:tcPr>
+      <w:shd w:val="clear" w:color="auto" w:fill="FFFFCC"/>
+    </w:tcPr>
+    <w:tblStylePr w:type="firstRow">
+      <w:rPr>
+        <w:b/>
+        <w:bCs/>
+      </w:rPr>
+      <w:tblPr/>
+      <w:tcPr>
+        <w:tcBorders>
+          <w:tl2br w:val="none" w:sz="0" w:space="0" w:color="auto"/>
+          <w:tr2bl w:val="none" w:sz="0" w:space="0" w:color="auto"/>
+        </w:tcBorders>
+      </w:tcPr>
+    </w:tblStylePr>
+    <w:tblStylePr w:type="firstCol">
+      <w:tblPr/>
+      <w:tcPr>
+        <w:tcBorders>
+          <w:top w:val="none" w:sz="0" w:space="0" w:color="auto"/>
+          <w:bottom w:val="none" w:sz="0" w:space="0" w:color="auto"/>
+          <w:right w:val="single" w:sz="6" w:space="0" w:color="808080"/>
+          <w:tl2br w:val="none" w:sz="0" w:space="0" w:color="auto"/>
+          <w:tr2bl w:val="none" w:sz="0" w:space="0" w:color="auto"/>
+        </w:tcBorders>
+      </w:tcPr>
+    </w:tblStylePr>
+    <w:tblStylePr w:type="lastCol">
+      <w:tblPr/>
+      <w:tcPr>
+        <w:tcBorders>
+          <w:right w:val="single" w:sz="6" w:space="0" w:color="FFFFFF"/>
+          <w:tl2br w:val="none" w:sz="0" w:space="0" w:color="auto"/>
+          <w:tr2bl w:val="none" w:sz="0" w:space="0" w:color="auto"/>
+        </w:tcBorders>
+      </w:tcPr>
+    </w:tblStylePr>
+    <w:tblStylePr w:type="band1Horz">
+      <w:tblPr/>
+      <w:tcPr>
+        <w:tcBorders>
+          <w:top w:val="single" w:sz="6" w:space="0" w:color="808080"/>
+          <w:bottom w:val="single" w:sz="6" w:space="0" w:color="FFFFFF"/>
+          <w:tl2br w:val="none" w:sz="0" w:space="0" w:color="auto"/>
+          <w:tr2bl w:val="none" w:sz="0" w:space="0" w:color="auto"/>
+        </w:tcBorders>
+      </w:tcPr>
+    </w:tblStylePr>
+    <w:tblStylePr w:type="swCell">
+      <w:rPr>
+        <w:b/>
+        <w:bCs/>
+      </w:rPr>
+      <w:tblPr/>
+      <w:tcPr>
+        <w:tcBorders>
+          <w:tl2br w:val="none" w:sz="0" w:space="0" w:color="auto"/>
+          <w:tr2bl w:val="none" w:sz="0" w:space="0" w:color="auto"/>
+        </w:tcBorders>
+      </w:tcPr>
+    </w:tblStylePr>
+  </w:style>
+  <w:style w:type="table" w:customStyle="1" w:styleId="CustomTable1">
+    <w:name w:val="Custom Table 1"/>
+    <w:basedOn w:val="TableNormal"/>
+    <w:rsid w:val="003A1498"/>
+    <w:tblPr/>
+    <w:tcPr>
+      <w:shd w:val="clear" w:color="auto" w:fill="FFFFCC"/>
+    </w:tcPr>
+  </w:style>
+  <w:style w:type="table" w:styleId="TableWeb1">
+    <w:name w:val="Table Web 1"/>
+    <w:basedOn w:val="TableNormal"/>
+    <w:rsid w:val="00864225"/>
+    <w:tblPr>
+      <w:tblCellSpacing w:w="20" w:type="dxa"/>
+      <w:tblBorders>
+        <w:top w:val="outset" w:sz="6" w:space="0" w:color="auto"/>
+        <w:left w:val="outset" w:sz="6" w:space="0" w:color="auto"/>
+        <w:bottom w:val="outset" w:sz="6" w:space="0" w:color="auto"/>
+        <w:right w:val="outset" w:sz="6" w:space="0" w:color="auto"/>
+        <w:insideH w:val="outset" w:sz="6" w:space="0" w:color="auto"/>
+        <w:insideV w:val="outset" w:sz="6" w:space="0" w:color="auto"/>
+      </w:tblBorders>
+    </w:tblPr>
+    <w:trPr>
+      <w:tblCellSpacing w:w="20" w:type="dxa"/>
+    </w:trPr>
+    <w:tcPr>
+      <w:shd w:val="clear" w:color="auto" w:fill="auto"/>
+    </w:tcPr>
+    <w:tblStylePr w:type="firstRow">
+      <w:rPr>
+        <w:color w:val="auto"/>
+      </w:rPr>
+      <w:tblPr/>
+      <w:tcPr>
+        <w:tcBorders>
+          <w:tl2br w:val="none" w:sz="0" w:space="0" w:color="auto"/>
+          <w:tr2bl w:val="none" w:sz="0" w:space="0" w:color="auto"/>
+        </w:tcBorders>
+      </w:tcPr>
+    </w:tblStylePr>
+  </w:style>
+  <w:style w:type="character" w:styleId="CommentReference">
+    <w:name w:val="annotation reference"/>
+    <w:semiHidden/>
+    <w:rsid w:val="00AB5758"/>
+    <w:rPr>
+      <w:sz w:val="16"/>
+      <w:szCs w:val="16"/>
+    </w:rPr>
+  </w:style>
+  <w:style w:type="paragraph" w:styleId="CommentText">
+    <w:name w:val="annotation text"/>
+    <w:basedOn w:val="Normal"/>
+    <w:semiHidden/>
+    <w:rsid w:val="00AB5758"/>
+  </w:style>
+  <w:style w:type="paragraph" w:styleId="CommentSubject">
+    <w:name w:val="annotation subject"/>
+    <w:basedOn w:val="CommentText"/>
+    <w:next w:val="CommentText"/>
+    <w:semiHidden/>
+    <w:rsid w:val="00AB5758"/>
+    <w:rPr>
+      <w:b/>
+      <w:bCs/>
+    </w:rPr>
+  </w:style>
+  <w:style w:type="paragraph" w:styleId="ListParagraph">
+    <w:name w:val="List Paragraph"/>
+    <w:basedOn w:val="Normal"/>
+    <w:qFormat/>
+    <w:rsid w:val="00031784"/>
+    <w:pPr>
+      <w:ind w:left="720"/>
+    </w:pPr>
+    <w:rPr>
+      <w:color w:val="333333"/>
+    </w:rPr>
+  </w:style>
+  <w:style w:type="paragraph" w:styleId="TOCHeading">
+    <w:name w:val="TOC Heading"/>
+    <w:basedOn w:val="Heading1"/>
+    <w:next w:val="Normal"/>
+    <w:uiPriority w:val="39"/>
+    <w:qFormat/>
+    <w:rsid w:val="002A72D4"/>
+    <w:pPr>
+      <w:keepLines/>
+      <w:numPr>
+        <w:numId w:val="0"/>
+      </w:numPr>
+      <w:spacing w:before="480" w:after="0" w:line="276" w:lineRule="auto"/>
+      <w:outlineLvl w:val="9"/>
+    </w:pPr>
+    <w:rPr>
+      <w:rFonts w:ascii="Cambria" w:hAnsi="Cambria" w:cs="Times New Roman"/>
+      <w:color w:val="365F91"/>
+      <w:kern w:val="0"/>
+      <w:szCs w:val="28"/>
+    </w:rPr>
+  </w:style>
+  <w:style w:type="character" w:customStyle="1" w:styleId="StyleBody">
+    <w:name w:val="Style +Body"/>
+    <w:rsid w:val="00BA1FD1"/>
+    <w:rPr>
+      <w:rFonts w:ascii="Calibri" w:hAnsi="Calibri"/>
+      <w:sz w:val="24"/>
+    </w:rPr>
+  </w:style>
+  <w:style w:type="paragraph" w:styleId="PlainText">
+    <w:name w:val="Plain Text"/>
+    <w:basedOn w:val="Normal"/>
+    <w:link w:val="PlainTextChar"/>
+    <w:unhideWhenUsed/>
+    <w:rsid w:val="00A14E4C"/>
+    <w:rPr>
+      <w:rFonts w:ascii="Consolas" w:eastAsia="Calibri" w:hAnsi="Consolas"/>
+      <w:sz w:val="21"/>
+      <w:szCs w:val="21"/>
+    </w:rPr>
+  </w:style>
+  <w:style w:type="character" w:customStyle="1" w:styleId="PlainTextChar">
+    <w:name w:val="Plain Text Char"/>
+    <w:link w:val="PlainText"/>
+    <w:rsid w:val="00A14E4C"/>
+    <w:rPr>
+      <w:rFonts w:ascii="Consolas" w:eastAsia="Calibri" w:hAnsi="Consolas"/>
+      <w:sz w:val="21"/>
+      <w:szCs w:val="21"/>
+      <w:lang w:val="en-US" w:eastAsia="en-US" w:bidi="ar-SA"/>
+    </w:rPr>
+  </w:style>
+  <w:style w:type="paragraph" w:customStyle="1" w:styleId="Style1">
+    <w:name w:val="Style1"/>
+    <w:basedOn w:val="Heading1"/>
+    <w:rsid w:val="0077625B"/>
+    <w:pPr>
+      <w:numPr>
+        <w:numId w:val="0"/>
+      </w:numPr>
+      <w:overflowPunct w:val="0"/>
+      <w:autoSpaceDE w:val="0"/>
+      <w:autoSpaceDN w:val="0"/>
+      <w:adjustRightInd w:val="0"/>
+      <w:spacing w:after="0"/>
+      <w:ind w:left="720"/>
+      <w:textAlignment w:val="baseline"/>
+    </w:pPr>
+    <w:rPr>
+      <w:rFonts w:ascii="Arial" w:hAnsi="Arial" w:cs="Times New Roman"/>
+      <w:b w:val="0"/>
+      <w:bCs w:val="0"/>
+      <w:iCs/>
+      <w:kern w:val="0"/>
+      <w:sz w:val="22"/>
+      <w:szCs w:val="20"/>
+    </w:rPr>
+  </w:style>
+  <w:style w:type="paragraph" w:styleId="ListBullet">
+    <w:name w:val="List Bullet"/>
+    <w:basedOn w:val="List"/>
+    <w:autoRedefine/>
+    <w:rsid w:val="00D218EC"/>
+    <w:pPr>
+      <w:numPr>
+        <w:ilvl w:val="12"/>
+      </w:numPr>
+      <w:overflowPunct w:val="0"/>
+      <w:autoSpaceDE w:val="0"/>
+      <w:autoSpaceDN w:val="0"/>
+      <w:adjustRightInd w:val="0"/>
+      <w:spacing w:after="240" w:line="240" w:lineRule="atLeast"/>
+      <w:ind w:left="576" w:hanging="360"/>
+      <w:contextualSpacing w:val="0"/>
+      <w:jc w:val="both"/>
+      <w:textAlignment w:val="baseline"/>
+    </w:pPr>
+    <w:rPr>
+      <w:rFonts w:asciiTheme="majorHAnsi" w:hAnsiTheme="majorHAnsi" w:cs="Arial"/>
+      <w:spacing w:val="-5"/>
+      <w:szCs w:val="20"/>
+    </w:rPr>
+  </w:style>
+  <w:style w:type="paragraph" w:styleId="List">
+    <w:name w:val="List"/>
+    <w:basedOn w:val="Normal"/>
+    <w:rsid w:val="00F67A51"/>
+    <w:pPr>
+      <w:ind w:left="360" w:hanging="360"/>
+      <w:contextualSpacing/>
+    </w:pPr>
+  </w:style>
+  <w:style w:type="paragraph" w:customStyle="1" w:styleId="Body">
+    <w:name w:val="Body"/>
+    <w:basedOn w:val="Normal"/>
+    <w:rsid w:val="00E42F04"/>
+    <w:pPr>
+      <w:overflowPunct w:val="0"/>
+      <w:autoSpaceDE w:val="0"/>
+      <w:autoSpaceDN w:val="0"/>
+      <w:adjustRightInd w:val="0"/>
+      <w:ind w:left="360"/>
+      <w:textAlignment w:val="baseline"/>
+    </w:pPr>
+    <w:rPr>
+      <w:rFonts w:ascii="Times New Roman" w:hAnsi="Times New Roman"/>
+    </w:rPr>
+  </w:style>
+  <w:style w:type="paragraph" w:customStyle="1" w:styleId="TOCBase">
+    <w:name w:val="TOC Base"/>
+    <w:basedOn w:val="Normal"/>
+    <w:rsid w:val="00E42F04"/>
+    <w:pPr>
+      <w:tabs>
+        <w:tab w:val="right" w:leader="dot" w:pos="6480"/>
+      </w:tabs>
+      <w:overflowPunct w:val="0"/>
+      <w:autoSpaceDE w:val="0"/>
+      <w:autoSpaceDN w:val="0"/>
+      <w:adjustRightInd w:val="0"/>
+      <w:spacing w:after="240" w:line="240" w:lineRule="atLeast"/>
+      <w:textAlignment w:val="baseline"/>
+    </w:pPr>
+    <w:rPr>
+      <w:rFonts w:cs="Arial"/>
+      <w:spacing w:val="-5"/>
+    </w:rPr>
+  </w:style>
+  <w:style w:type="paragraph" w:customStyle="1" w:styleId="Numberin">
+    <w:name w:val="Numberin"/>
+    <w:basedOn w:val="Normal"/>
+    <w:rsid w:val="00E42F04"/>
+    <w:pPr>
+      <w:keepNext/>
+      <w:tabs>
+        <w:tab w:val="left" w:pos="0"/>
+        <w:tab w:val="left" w:pos="144"/>
+      </w:tabs>
+      <w:overflowPunct w:val="0"/>
+      <w:autoSpaceDE w:val="0"/>
+      <w:autoSpaceDN w:val="0"/>
+      <w:adjustRightInd w:val="0"/>
+      <w:spacing w:before="120" w:after="120"/>
+      <w:jc w:val="both"/>
+      <w:textAlignment w:val="baseline"/>
+    </w:pPr>
+    <w:rPr>
+      <w:rFonts w:ascii="Times New Roman" w:hAnsi="Times New Roman"/>
+      <w:b/>
+      <w:bCs/>
+    </w:rPr>
+  </w:style>
+  <w:style w:type="character" w:customStyle="1" w:styleId="BodyText1">
+    <w:name w:val="Body Text1"/>
+    <w:rsid w:val="00E42F04"/>
+    <w:rPr>
+      <w:rFonts w:ascii="Arial" w:hAnsi="Arial" w:cs="Arial"/>
+      <w:sz w:val="20"/>
+      <w:szCs w:val="20"/>
+    </w:rPr>
+  </w:style>
+  <w:style w:type="paragraph" w:customStyle="1" w:styleId="BodyTextKeep">
+    <w:name w:val="Body Text Keep"/>
+    <w:basedOn w:val="BodyText"/>
+    <w:rsid w:val="004E1D20"/>
+    <w:pPr>
+      <w:keepNext/>
+      <w:overflowPunct w:val="0"/>
+      <w:autoSpaceDE w:val="0"/>
+      <w:autoSpaceDN w:val="0"/>
+      <w:adjustRightInd w:val="0"/>
+      <w:spacing w:line="240" w:lineRule="auto"/>
+      <w:ind w:left="1440"/>
+      <w:textAlignment w:val="baseline"/>
+    </w:pPr>
+    <w:rPr>
+      <w:rFonts w:cs="Arial"/>
+      <w:spacing w:val="0"/>
+    </w:rPr>
+  </w:style>
+  <w:style w:type="paragraph" w:customStyle="1" w:styleId="SubHeading">
+    <w:name w:val="Sub Heading"/>
+    <w:basedOn w:val="Normal"/>
+    <w:rsid w:val="003B5427"/>
+    <w:pPr>
+      <w:pBdr>
+        <w:bottom w:val="single" w:sz="18" w:space="1" w:color="000080"/>
+      </w:pBdr>
+      <w:tabs>
+        <w:tab w:val="left" w:pos="720"/>
+        <w:tab w:val="left" w:pos="1080"/>
+      </w:tabs>
+      <w:overflowPunct w:val="0"/>
+      <w:autoSpaceDE w:val="0"/>
+      <w:autoSpaceDN w:val="0"/>
+      <w:adjustRightInd w:val="0"/>
+      <w:ind w:left="720" w:right="4500" w:hanging="360"/>
+      <w:textAlignment w:val="baseline"/>
+    </w:pPr>
+    <w:rPr>
+      <w:rFonts w:ascii="Times New Roman" w:hAnsi="Times New Roman"/>
+      <w:b/>
+      <w:bCs/>
+    </w:rPr>
+  </w:style>
+  <w:style w:type="paragraph" w:customStyle="1" w:styleId="Default">
+    <w:name w:val="Default"/>
+    <w:rsid w:val="00AC1206"/>
+    <w:pPr>
+      <w:widowControl w:val="0"/>
+      <w:autoSpaceDE w:val="0"/>
+      <w:autoSpaceDN w:val="0"/>
+      <w:adjustRightInd w:val="0"/>
+    </w:pPr>
+    <w:rPr>
+      <w:color w:val="000000"/>
+    </w:rPr>
+  </w:style>
+  <w:style w:type="character" w:customStyle="1" w:styleId="apple-converted-space">
+    <w:name w:val="apple-converted-space"/>
+    <w:basedOn w:val="DefaultParagraphFont"/>
+    <w:rsid w:val="001437F5"/>
+  </w:style>
+  <w:style w:type="paragraph" w:styleId="Revision">
+    <w:name w:val="Revision"/>
+    <w:hidden/>
+    <w:rsid w:val="000C2DDB"/>
+    <w:rPr>
+      <w:rFonts w:ascii="Arial" w:hAnsi="Arial"/>
+    </w:rPr>
+  </w:style>
+  <w:style w:type="paragraph" w:styleId="NormalWeb">
+    <w:name w:val="Normal (Web)"/>
+    <w:basedOn w:val="Normal"/>
+    <w:uiPriority w:val="99"/>
+    <w:semiHidden/>
+    <w:unhideWhenUsed/>
+    <w:rsid w:val="001473BD"/>
+    <w:pPr>
+      <w:spacing w:before="100" w:beforeAutospacing="1" w:after="100" w:afterAutospacing="1"/>
+    </w:pPr>
+    <w:rPr>
+      <w:rFonts w:ascii="Times New Roman" w:hAnsi="Times New Roman"/>
+    </w:rPr>
+  </w:style>
+  <w:style w:type="paragraph" w:styleId="Caption">
+    <w:name w:val="caption"/>
+    <w:basedOn w:val="Normal"/>
+    <w:next w:val="Normal"/>
+    <w:unhideWhenUsed/>
+    <w:rsid w:val="00A2545B"/>
+    <w:pPr>
+      <w:spacing w:after="200"/>
+    </w:pPr>
+    <w:rPr>
+      <w:i/>
+      <w:iCs/>
+      <w:color w:val="1F497D" w:themeColor="text2"/>
+      <w:sz w:val="18"/>
+      <w:szCs w:val="18"/>
+    </w:rPr>
+  </w:style>
+  <w:style w:type="paragraph" w:customStyle="1" w:styleId="InstructionalTextBullet">
+    <w:name w:val="Instructional Text Bullet"/>
+    <w:basedOn w:val="Normal"/>
+    <w:qFormat/>
+    <w:rsid w:val="00764991"/>
+    <w:pPr>
+      <w:numPr>
+        <w:numId w:val="8"/>
+      </w:numPr>
+    </w:pPr>
+    <w:rPr>
+      <w:i/>
+      <w:color w:val="0000FF"/>
+    </w:rPr>
+  </w:style>
+  <w:style w:type="character" w:customStyle="1" w:styleId="UnresolvedMention">
     <w:name w:val="Unresolved Mention"/>
     <w:basedOn w:val="DefaultParagraphFont"/>
     <w:uiPriority w:val="99"/>
@@ -21225,7 +22656,7 @@
 </file>
 
 <file path=customXml/itemProps1.xml><?xml version="1.0" encoding="utf-8"?>
-<ds:datastoreItem xmlns:ds="http://schemas.openxmlformats.org/officeDocument/2006/customXml" ds:itemID="{7D71C696-34B3-49B1-A360-116A8B7C6C6F}">
+<ds:datastoreItem xmlns:ds="http://schemas.openxmlformats.org/officeDocument/2006/customXml" ds:itemID="{81499AF5-6C8A-4492-88BC-D2BEBA0BD75F}">
   <ds:schemaRefs>
     <ds:schemaRef ds:uri="http://schemas.openxmlformats.org/officeDocument/2006/bibliography"/>
   </ds:schemaRefs>

</xml_diff>